<commit_message>
Added new role and projects section
</commit_message>
<xml_diff>
--- a/Maximilian Petretta Resume.docx
+++ b/Maximilian Petretta Resume.docx
@@ -1,6 +1,6 @@
 
 <file path=word/document.xml><?xml version="1.0" encoding="utf-8"?>
-<w:document xmlns:wpc="http://schemas.microsoft.com/office/word/2010/wordprocessingCanvas" xmlns:cx="http://schemas.microsoft.com/office/drawing/2014/chartex" xmlns:cx1="http://schemas.microsoft.com/office/drawing/2015/9/8/chartex" xmlns:cx2="http://schemas.microsoft.com/office/drawing/2015/10/21/chartex" xmlns:cx3="http://schemas.microsoft.com/office/drawing/2016/5/9/chartex" xmlns:cx4="http://schemas.microsoft.com/office/drawing/2016/5/10/chartex" xmlns:cx5="http://schemas.microsoft.com/office/drawing/2016/5/11/chartex" xmlns:cx6="http://schemas.microsoft.com/office/drawing/2016/5/12/chartex" xmlns:cx7="http://schemas.microsoft.com/office/drawing/2016/5/13/chartex" xmlns:cx8="http://schemas.microsoft.com/office/drawing/2016/5/14/chartex" xmlns:mc="http://schemas.openxmlformats.org/markup-compatibility/2006" xmlns:aink="http://schemas.microsoft.com/office/drawing/2016/ink" xmlns:am3d="http://schemas.microsoft.com/office/drawing/2017/model3d" xmlns:o="urn:schemas-microsoft-com:office:office" xmlns:r="http://schemas.openxmlformats.org/officeDocument/2006/relationships" xmlns:m="http://schemas.openxmlformats.org/officeDocument/2006/math" xmlns:v="urn:schemas-microsoft-com:vml" xmlns:wp14="http://schemas.microsoft.com/office/word/2010/wordprocessingDrawing" xmlns:wp="http://schemas.openxmlformats.org/drawingml/2006/wordprocessingDrawing" xmlns:w10="urn:schemas-microsoft-com:office:word" xmlns:w="http://schemas.openxmlformats.org/wordprocessingml/2006/main" xmlns:w14="http://schemas.microsoft.com/office/word/2010/wordml" xmlns:w15="http://schemas.microsoft.com/office/word/2012/wordml" xmlns:w16cex="http://schemas.microsoft.com/office/word/2018/wordml/cex" xmlns:w16cid="http://schemas.microsoft.com/office/word/2016/wordml/cid" xmlns:w16="http://schemas.microsoft.com/office/word/2018/wordml" xmlns:w16sdtdh="http://schemas.microsoft.com/office/word/2020/wordml/sdtdatahash" xmlns:w16se="http://schemas.microsoft.com/office/word/2015/wordml/symex" xmlns:wpg="http://schemas.microsoft.com/office/word/2010/wordprocessingGroup" xmlns:wpi="http://schemas.microsoft.com/office/word/2010/wordprocessingInk" xmlns:wne="http://schemas.microsoft.com/office/word/2006/wordml" xmlns:wps="http://schemas.microsoft.com/office/word/2010/wordprocessingShape" mc:Ignorable="w14 w15 w16se w16cid w16 w16cex w16sdtdh wp14">
+<w:document xmlns:wpc="http://schemas.microsoft.com/office/word/2010/wordprocessingCanvas" xmlns:cx="http://schemas.microsoft.com/office/drawing/2014/chartex" xmlns:cx1="http://schemas.microsoft.com/office/drawing/2015/9/8/chartex" xmlns:cx2="http://schemas.microsoft.com/office/drawing/2015/10/21/chartex" xmlns:cx3="http://schemas.microsoft.com/office/drawing/2016/5/9/chartex" xmlns:cx4="http://schemas.microsoft.com/office/drawing/2016/5/10/chartex" xmlns:cx5="http://schemas.microsoft.com/office/drawing/2016/5/11/chartex" xmlns:cx6="http://schemas.microsoft.com/office/drawing/2016/5/12/chartex" xmlns:cx7="http://schemas.microsoft.com/office/drawing/2016/5/13/chartex" xmlns:cx8="http://schemas.microsoft.com/office/drawing/2016/5/14/chartex" xmlns:mc="http://schemas.openxmlformats.org/markup-compatibility/2006" xmlns:aink="http://schemas.microsoft.com/office/drawing/2016/ink" xmlns:am3d="http://schemas.microsoft.com/office/drawing/2017/model3d" xmlns:o="urn:schemas-microsoft-com:office:office" xmlns:oel="http://schemas.microsoft.com/office/2019/extlst" xmlns:r="http://schemas.openxmlformats.org/officeDocument/2006/relationships" xmlns:m="http://schemas.openxmlformats.org/officeDocument/2006/math" xmlns:v="urn:schemas-microsoft-com:vml" xmlns:wp14="http://schemas.microsoft.com/office/word/2010/wordprocessingDrawing" xmlns:wp="http://schemas.openxmlformats.org/drawingml/2006/wordprocessingDrawing" xmlns:w10="urn:schemas-microsoft-com:office:word" xmlns:w="http://schemas.openxmlformats.org/wordprocessingml/2006/main" xmlns:w14="http://schemas.microsoft.com/office/word/2010/wordml" xmlns:w15="http://schemas.microsoft.com/office/word/2012/wordml" xmlns:w16cex="http://schemas.microsoft.com/office/word/2018/wordml/cex" xmlns:w16cid="http://schemas.microsoft.com/office/word/2016/wordml/cid" xmlns:w16="http://schemas.microsoft.com/office/word/2018/wordml" xmlns:w16sdtdh="http://schemas.microsoft.com/office/word/2020/wordml/sdtdatahash" xmlns:w16se="http://schemas.microsoft.com/office/word/2015/wordml/symex" xmlns:wpg="http://schemas.microsoft.com/office/word/2010/wordprocessingGroup" xmlns:wpi="http://schemas.microsoft.com/office/word/2010/wordprocessingInk" xmlns:wne="http://schemas.microsoft.com/office/word/2006/wordml" xmlns:wps="http://schemas.microsoft.com/office/word/2010/wordprocessingShape" mc:Ignorable="w14 w15 w16se w16cid w16 w16cex w16sdtdh wp14">
   <w:body>
     <w:tbl>
       <w:tblPr>
@@ -260,7 +260,37 @@
           <w:sz w:val="22"/>
           <w:szCs w:val="22"/>
         </w:rPr>
-        <w:t>GE Healthcare | Software Engineer</w:t>
+        <w:t xml:space="preserve">GE Healthcare | </w:t>
+      </w:r>
+      <w:r>
+        <w:rPr>
+          <w:rFonts w:ascii="Public Sans" w:hAnsi="Public Sans"/>
+          <w:b/>
+          <w:bCs/>
+          <w:sz w:val="22"/>
+          <w:szCs w:val="22"/>
+        </w:rPr>
+        <w:t>Staff</w:t>
+      </w:r>
+      <w:r>
+        <w:rPr>
+          <w:rFonts w:ascii="Public Sans" w:hAnsi="Public Sans"/>
+          <w:b/>
+          <w:bCs/>
+          <w:sz w:val="22"/>
+          <w:szCs w:val="22"/>
+        </w:rPr>
+        <w:t xml:space="preserve"> </w:t>
+      </w:r>
+      <w:r>
+        <w:rPr>
+          <w:rFonts w:ascii="Public Sans" w:hAnsi="Public Sans"/>
+          <w:b/>
+          <w:bCs/>
+          <w:sz w:val="22"/>
+          <w:szCs w:val="22"/>
+        </w:rPr>
+        <w:t>Software Engineer</w:t>
       </w:r>
       <w:r>
         <w:rPr>
@@ -269,7 +299,38 @@
           <w:szCs w:val="22"/>
         </w:rPr>
         <w:tab/>
-        <w:t>Milwaukee, WI</w:t>
+      </w:r>
+      <w:r>
+        <w:rPr>
+          <w:rFonts w:ascii="Public Sans" w:hAnsi="Public Sans"/>
+          <w:sz w:val="22"/>
+          <w:szCs w:val="22"/>
+        </w:rPr>
+        <w:t>Detroit</w:t>
+      </w:r>
+      <w:r>
+        <w:rPr>
+          <w:rFonts w:ascii="Public Sans" w:hAnsi="Public Sans"/>
+          <w:sz w:val="22"/>
+          <w:szCs w:val="22"/>
+        </w:rPr>
+        <w:t xml:space="preserve">, </w:t>
+      </w:r>
+      <w:r>
+        <w:rPr>
+          <w:rFonts w:ascii="Public Sans" w:hAnsi="Public Sans"/>
+          <w:sz w:val="22"/>
+          <w:szCs w:val="22"/>
+        </w:rPr>
+        <w:t>M</w:t>
+      </w:r>
+      <w:r>
+        <w:rPr>
+          <w:rFonts w:ascii="Public Sans" w:hAnsi="Public Sans"/>
+          <w:sz w:val="22"/>
+          <w:szCs w:val="22"/>
+        </w:rPr>
+        <w:t>I</w:t>
       </w:r>
     </w:p>
     <w:p>
@@ -293,9 +354,8 @@
           <w:sz w:val="22"/>
           <w:szCs w:val="22"/>
         </w:rPr>
-        <w:t xml:space="preserve">Azure, Terraform, </w:t>
-      </w:r>
-      <w:proofErr w:type="spellStart"/>
+        <w:t xml:space="preserve">AWS, </w:t>
+      </w:r>
       <w:r>
         <w:rPr>
           <w:rFonts w:ascii="Public Sans" w:hAnsi="Public Sans"/>
@@ -304,9 +364,9 @@
           <w:sz w:val="22"/>
           <w:szCs w:val="22"/>
         </w:rPr>
-        <w:t>Terragrunt</w:t>
-      </w:r>
-      <w:proofErr w:type="spellEnd"/>
+        <w:t xml:space="preserve">Azure, Terraform, </w:t>
+      </w:r>
+      <w:proofErr w:type="spellStart"/>
       <w:r>
         <w:rPr>
           <w:rFonts w:ascii="Public Sans" w:hAnsi="Public Sans"/>
@@ -315,7 +375,28 @@
           <w:sz w:val="22"/>
           <w:szCs w:val="22"/>
         </w:rPr>
-        <w:t>, Docker, DevOps Pipelines</w:t>
+        <w:t>Terragrunt</w:t>
+      </w:r>
+      <w:proofErr w:type="spellEnd"/>
+      <w:r>
+        <w:rPr>
+          <w:rFonts w:ascii="Public Sans" w:hAnsi="Public Sans"/>
+          <w:i/>
+          <w:iCs/>
+          <w:sz w:val="22"/>
+          <w:szCs w:val="22"/>
+        </w:rPr>
+        <w:t xml:space="preserve">, </w:t>
+      </w:r>
+      <w:r>
+        <w:rPr>
+          <w:rFonts w:ascii="Public Sans" w:hAnsi="Public Sans"/>
+          <w:i/>
+          <w:iCs/>
+          <w:sz w:val="22"/>
+          <w:szCs w:val="22"/>
+        </w:rPr>
+        <w:t>GitHub Actions</w:t>
       </w:r>
       <w:r>
         <w:rPr>
@@ -324,7 +405,38 @@
           <w:szCs w:val="22"/>
         </w:rPr>
         <w:tab/>
-        <w:t>Aug 2020 - Present</w:t>
+      </w:r>
+      <w:r>
+        <w:rPr>
+          <w:rFonts w:ascii="Public Sans" w:hAnsi="Public Sans"/>
+          <w:sz w:val="22"/>
+          <w:szCs w:val="22"/>
+        </w:rPr>
+        <w:t>Feb</w:t>
+      </w:r>
+      <w:r>
+        <w:rPr>
+          <w:rFonts w:ascii="Public Sans" w:hAnsi="Public Sans"/>
+          <w:sz w:val="22"/>
+          <w:szCs w:val="22"/>
+        </w:rPr>
+        <w:t xml:space="preserve"> 202</w:t>
+      </w:r>
+      <w:r>
+        <w:rPr>
+          <w:rFonts w:ascii="Public Sans" w:hAnsi="Public Sans"/>
+          <w:sz w:val="22"/>
+          <w:szCs w:val="22"/>
+        </w:rPr>
+        <w:t>2</w:t>
+      </w:r>
+      <w:r>
+        <w:rPr>
+          <w:rFonts w:ascii="Public Sans" w:hAnsi="Public Sans"/>
+          <w:sz w:val="22"/>
+          <w:szCs w:val="22"/>
+        </w:rPr>
+        <w:t xml:space="preserve"> - Present</w:t>
       </w:r>
     </w:p>
     <w:p>
@@ -352,23 +464,15 @@
           <w:sz w:val="20"/>
           <w:szCs w:val="20"/>
         </w:rPr>
-        <w:t xml:space="preserve">Designed and implemented an infrastructure-as-code templating system, serving as the foundation to all Azure hosted applications at GE Healthcare, </w:t>
-      </w:r>
-      <w:r>
-        <w:rPr>
-          <w:rFonts w:ascii="Public Sans" w:hAnsi="Public Sans"/>
-          <w:sz w:val="20"/>
-          <w:szCs w:val="20"/>
-        </w:rPr>
-        <w:t>decreasing</w:t>
-      </w:r>
-      <w:r>
-        <w:rPr>
-          <w:rFonts w:ascii="Public Sans" w:hAnsi="Public Sans"/>
-          <w:sz w:val="20"/>
-          <w:szCs w:val="20"/>
-        </w:rPr>
-        <w:t xml:space="preserve"> development time from weeks to days</w:t>
+        <w:t>Led elements of critical corporate spin-off preparations, taking on additional responsibilities in overseeing team’s deliverables</w:t>
+      </w:r>
+      <w:r>
+        <w:rPr>
+          <w:rFonts w:ascii="Public Sans" w:hAnsi="Public Sans"/>
+          <w:sz w:val="20"/>
+          <w:szCs w:val="20"/>
+        </w:rPr>
+        <w:t xml:space="preserve"> and direction</w:t>
       </w:r>
     </w:p>
     <w:p>
@@ -396,31 +500,41 @@
           <w:sz w:val="20"/>
           <w:szCs w:val="20"/>
         </w:rPr>
-        <w:t xml:space="preserve">Fully automated the resource deployment process for new applications, eliminating manual efforts and reducing turnaround times by </w:t>
-      </w:r>
-      <w:r>
-        <w:rPr>
-          <w:rFonts w:ascii="Public Sans" w:hAnsi="Public Sans"/>
-          <w:sz w:val="20"/>
-          <w:szCs w:val="20"/>
-        </w:rPr>
-        <w:t>75</w:t>
-      </w:r>
-      <w:r>
-        <w:rPr>
-          <w:rFonts w:ascii="Public Sans" w:hAnsi="Public Sans"/>
-          <w:sz w:val="20"/>
-          <w:szCs w:val="20"/>
-        </w:rPr>
-        <w:t>%</w:t>
-      </w:r>
-      <w:r>
-        <w:rPr>
-          <w:rFonts w:ascii="Public Sans" w:hAnsi="Public Sans"/>
-          <w:sz w:val="20"/>
-          <w:szCs w:val="20"/>
-        </w:rPr>
-        <w:t>, delivering fully configurable CI/CD pipelines</w:t>
+        <w:t xml:space="preserve">Designed transition plan to full </w:t>
+      </w:r>
+      <w:proofErr w:type="spellStart"/>
+      <w:r>
+        <w:rPr>
+          <w:rFonts w:ascii="Public Sans" w:hAnsi="Public Sans"/>
+          <w:sz w:val="20"/>
+          <w:szCs w:val="20"/>
+        </w:rPr>
+        <w:t>GitOps</w:t>
+      </w:r>
+      <w:proofErr w:type="spellEnd"/>
+      <w:r>
+        <w:rPr>
+          <w:rFonts w:ascii="Public Sans" w:hAnsi="Public Sans"/>
+          <w:sz w:val="20"/>
+          <w:szCs w:val="20"/>
+        </w:rPr>
+        <w:t xml:space="preserve"> infrastructure model, accounting for existing cloud resources and ongoing app migrations</w:t>
+      </w:r>
+      <w:r>
+        <w:rPr>
+          <w:rFonts w:ascii="Public Sans" w:hAnsi="Public Sans"/>
+          <w:sz w:val="20"/>
+          <w:szCs w:val="20"/>
+        </w:rPr>
+        <w:t>,</w:t>
+      </w:r>
+      <w:r>
+        <w:rPr>
+          <w:rFonts w:ascii="Public Sans" w:hAnsi="Public Sans"/>
+          <w:sz w:val="20"/>
+          <w:szCs w:val="20"/>
+        </w:rPr>
+        <w:t xml:space="preserve"> to ensure uninterrupted service</w:t>
       </w:r>
     </w:p>
     <w:p>
@@ -448,7 +562,184 @@
           <w:sz w:val="20"/>
           <w:szCs w:val="20"/>
         </w:rPr>
-        <w:t>Directed operations team in migration efforts, moving over 80 internal applications to the cloud</w:t>
+        <w:t xml:space="preserve">Onboarded new engineers to team, and </w:t>
+      </w:r>
+      <w:r>
+        <w:rPr>
+          <w:rFonts w:ascii="Public Sans" w:hAnsi="Public Sans"/>
+          <w:sz w:val="20"/>
+          <w:szCs w:val="20"/>
+        </w:rPr>
+        <w:t>mentored several</w:t>
+      </w:r>
+      <w:r>
+        <w:rPr>
+          <w:rFonts w:ascii="Public Sans" w:hAnsi="Public Sans"/>
+          <w:sz w:val="20"/>
+          <w:szCs w:val="20"/>
+        </w:rPr>
+        <w:t xml:space="preserve"> junior develop</w:t>
+      </w:r>
+      <w:r>
+        <w:rPr>
+          <w:rFonts w:ascii="Public Sans" w:hAnsi="Public Sans"/>
+          <w:sz w:val="20"/>
+          <w:szCs w:val="20"/>
+        </w:rPr>
+        <w:t>er</w:t>
+      </w:r>
+      <w:r>
+        <w:rPr>
+          <w:rFonts w:ascii="Public Sans" w:hAnsi="Public Sans"/>
+          <w:sz w:val="20"/>
+          <w:szCs w:val="20"/>
+        </w:rPr>
+        <w:t>s new to cloud technologies</w:t>
+      </w:r>
+    </w:p>
+    <w:p>
+      <w:pPr>
+        <w:tabs>
+          <w:tab w:val="right" w:pos="10080"/>
+        </w:tabs>
+        <w:spacing w:after="60"/>
+        <w:rPr>
+          <w:rFonts w:ascii="Public Sans" w:hAnsi="Public Sans"/>
+          <w:sz w:val="20"/>
+          <w:szCs w:val="20"/>
+        </w:rPr>
+      </w:pPr>
+    </w:p>
+    <w:p>
+      <w:pPr>
+        <w:tabs>
+          <w:tab w:val="right" w:pos="10080"/>
+        </w:tabs>
+        <w:spacing w:after="60"/>
+        <w:ind w:left="270"/>
+        <w:rPr>
+          <w:rFonts w:ascii="Public Sans" w:hAnsi="Public Sans"/>
+          <w:sz w:val="22"/>
+          <w:szCs w:val="22"/>
+        </w:rPr>
+      </w:pPr>
+      <w:r>
+        <w:rPr>
+          <w:rFonts w:ascii="Public Sans" w:hAnsi="Public Sans"/>
+          <w:b/>
+          <w:bCs/>
+          <w:sz w:val="22"/>
+          <w:szCs w:val="22"/>
+        </w:rPr>
+        <w:t xml:space="preserve">GE Healthcare | </w:t>
+      </w:r>
+      <w:r>
+        <w:rPr>
+          <w:rFonts w:ascii="Public Sans" w:hAnsi="Public Sans"/>
+          <w:b/>
+          <w:bCs/>
+          <w:sz w:val="22"/>
+          <w:szCs w:val="22"/>
+        </w:rPr>
+        <w:t xml:space="preserve">Senior </w:t>
+      </w:r>
+      <w:r>
+        <w:rPr>
+          <w:rFonts w:ascii="Public Sans" w:hAnsi="Public Sans"/>
+          <w:b/>
+          <w:bCs/>
+          <w:sz w:val="22"/>
+          <w:szCs w:val="22"/>
+        </w:rPr>
+        <w:t>Software Engineer</w:t>
+      </w:r>
+      <w:r>
+        <w:rPr>
+          <w:rFonts w:ascii="Public Sans" w:hAnsi="Public Sans"/>
+          <w:sz w:val="22"/>
+          <w:szCs w:val="22"/>
+        </w:rPr>
+        <w:tab/>
+        <w:t>Milwaukee, WI</w:t>
+      </w:r>
+    </w:p>
+    <w:p>
+      <w:pPr>
+        <w:tabs>
+          <w:tab w:val="right" w:pos="10080"/>
+        </w:tabs>
+        <w:spacing w:after="120"/>
+        <w:ind w:left="270"/>
+        <w:rPr>
+          <w:rFonts w:ascii="Public Sans" w:hAnsi="Public Sans"/>
+          <w:sz w:val="22"/>
+          <w:szCs w:val="22"/>
+        </w:rPr>
+      </w:pPr>
+      <w:r>
+        <w:rPr>
+          <w:rFonts w:ascii="Public Sans" w:hAnsi="Public Sans"/>
+          <w:i/>
+          <w:iCs/>
+          <w:sz w:val="22"/>
+          <w:szCs w:val="22"/>
+        </w:rPr>
+        <w:t xml:space="preserve">Azure, Terraform, </w:t>
+      </w:r>
+      <w:proofErr w:type="spellStart"/>
+      <w:r>
+        <w:rPr>
+          <w:rFonts w:ascii="Public Sans" w:hAnsi="Public Sans"/>
+          <w:i/>
+          <w:iCs/>
+          <w:sz w:val="22"/>
+          <w:szCs w:val="22"/>
+        </w:rPr>
+        <w:t>Terragrunt</w:t>
+      </w:r>
+      <w:proofErr w:type="spellEnd"/>
+      <w:r>
+        <w:rPr>
+          <w:rFonts w:ascii="Public Sans" w:hAnsi="Public Sans"/>
+          <w:i/>
+          <w:iCs/>
+          <w:sz w:val="22"/>
+          <w:szCs w:val="22"/>
+        </w:rPr>
+        <w:t>, Docker, DevOps Pipelines</w:t>
+      </w:r>
+      <w:r>
+        <w:rPr>
+          <w:rFonts w:ascii="Public Sans" w:hAnsi="Public Sans"/>
+          <w:sz w:val="22"/>
+          <w:szCs w:val="22"/>
+        </w:rPr>
+        <w:tab/>
+        <w:t xml:space="preserve">Aug 2020 </w:t>
+      </w:r>
+      <w:r>
+        <w:rPr>
+          <w:rFonts w:ascii="Public Sans" w:hAnsi="Public Sans"/>
+          <w:sz w:val="22"/>
+          <w:szCs w:val="22"/>
+        </w:rPr>
+        <w:t>–</w:t>
+      </w:r>
+      <w:r>
+        <w:rPr>
+          <w:rFonts w:ascii="Public Sans" w:hAnsi="Public Sans"/>
+          <w:sz w:val="22"/>
+          <w:szCs w:val="22"/>
+        </w:rPr>
+        <w:t xml:space="preserve"> </w:t>
+      </w:r>
+      <w:r>
+        <w:rPr>
+          <w:rFonts w:ascii="Public Sans" w:hAnsi="Public Sans"/>
+          <w:sz w:val="22"/>
+          <w:szCs w:val="22"/>
+        </w:rPr>
+        <w:t>Feb 2022</w:t>
       </w:r>
     </w:p>
     <w:p>
@@ -476,6 +767,130 @@
           <w:sz w:val="20"/>
           <w:szCs w:val="20"/>
         </w:rPr>
+        <w:t xml:space="preserve">Designed and implemented an infrastructure-as-code templating system, serving as the foundation to all Azure hosted applications at GE Healthcare, </w:t>
+      </w:r>
+      <w:r>
+        <w:rPr>
+          <w:rFonts w:ascii="Public Sans" w:hAnsi="Public Sans"/>
+          <w:sz w:val="20"/>
+          <w:szCs w:val="20"/>
+        </w:rPr>
+        <w:t>decreasing</w:t>
+      </w:r>
+      <w:r>
+        <w:rPr>
+          <w:rFonts w:ascii="Public Sans" w:hAnsi="Public Sans"/>
+          <w:sz w:val="20"/>
+          <w:szCs w:val="20"/>
+        </w:rPr>
+        <w:t xml:space="preserve"> development time from weeks to days</w:t>
+      </w:r>
+    </w:p>
+    <w:p>
+      <w:pPr>
+        <w:pStyle w:val="ListParagraph"/>
+        <w:numPr>
+          <w:ilvl w:val="0"/>
+          <w:numId w:val="1"/>
+        </w:numPr>
+        <w:tabs>
+          <w:tab w:val="right" w:pos="10080"/>
+        </w:tabs>
+        <w:spacing w:after="60"/>
+        <w:ind w:left="547" w:hanging="187"/>
+        <w:contextualSpacing w:val="0"/>
+        <w:rPr>
+          <w:rFonts w:ascii="Public Sans" w:hAnsi="Public Sans"/>
+          <w:sz w:val="20"/>
+          <w:szCs w:val="20"/>
+        </w:rPr>
+      </w:pPr>
+      <w:r>
+        <w:rPr>
+          <w:rFonts w:ascii="Public Sans" w:hAnsi="Public Sans"/>
+          <w:sz w:val="20"/>
+          <w:szCs w:val="20"/>
+        </w:rPr>
+        <w:t xml:space="preserve">Fully automated the resource deployment process for new applications, eliminating manual efforts and reducing turnaround times by </w:t>
+      </w:r>
+      <w:r>
+        <w:rPr>
+          <w:rFonts w:ascii="Public Sans" w:hAnsi="Public Sans"/>
+          <w:sz w:val="20"/>
+          <w:szCs w:val="20"/>
+        </w:rPr>
+        <w:t>75</w:t>
+      </w:r>
+      <w:r>
+        <w:rPr>
+          <w:rFonts w:ascii="Public Sans" w:hAnsi="Public Sans"/>
+          <w:sz w:val="20"/>
+          <w:szCs w:val="20"/>
+        </w:rPr>
+        <w:t>%</w:t>
+      </w:r>
+      <w:r>
+        <w:rPr>
+          <w:rFonts w:ascii="Public Sans" w:hAnsi="Public Sans"/>
+          <w:sz w:val="20"/>
+          <w:szCs w:val="20"/>
+        </w:rPr>
+        <w:t>, delivering fully configurable CI/CD pipelines</w:t>
+      </w:r>
+    </w:p>
+    <w:p>
+      <w:pPr>
+        <w:pStyle w:val="ListParagraph"/>
+        <w:numPr>
+          <w:ilvl w:val="0"/>
+          <w:numId w:val="1"/>
+        </w:numPr>
+        <w:tabs>
+          <w:tab w:val="right" w:pos="10080"/>
+        </w:tabs>
+        <w:spacing w:after="60"/>
+        <w:ind w:left="547" w:hanging="187"/>
+        <w:contextualSpacing w:val="0"/>
+        <w:rPr>
+          <w:rFonts w:ascii="Public Sans" w:hAnsi="Public Sans"/>
+          <w:sz w:val="20"/>
+          <w:szCs w:val="20"/>
+        </w:rPr>
+      </w:pPr>
+      <w:r>
+        <w:rPr>
+          <w:rFonts w:ascii="Public Sans" w:hAnsi="Public Sans"/>
+          <w:sz w:val="20"/>
+          <w:szCs w:val="20"/>
+        </w:rPr>
+        <w:t>Directed operations team in migration efforts, moving over 80 internal applications to the cloud</w:t>
+      </w:r>
+    </w:p>
+    <w:p>
+      <w:pPr>
+        <w:pStyle w:val="ListParagraph"/>
+        <w:numPr>
+          <w:ilvl w:val="0"/>
+          <w:numId w:val="1"/>
+        </w:numPr>
+        <w:tabs>
+          <w:tab w:val="right" w:pos="10080"/>
+        </w:tabs>
+        <w:spacing w:after="60"/>
+        <w:ind w:left="547" w:hanging="187"/>
+        <w:contextualSpacing w:val="0"/>
+        <w:rPr>
+          <w:rFonts w:ascii="Public Sans" w:hAnsi="Public Sans"/>
+          <w:sz w:val="20"/>
+          <w:szCs w:val="20"/>
+        </w:rPr>
+      </w:pPr>
+      <w:r>
+        <w:rPr>
+          <w:rFonts w:ascii="Public Sans" w:hAnsi="Public Sans"/>
+          <w:sz w:val="20"/>
+          <w:szCs w:val="20"/>
+        </w:rPr>
         <w:t>Worked in a team of 8+ engineers building core modules pertaining to Azure containers instances, app services, virtual machines, application gateways, databases, and virtual networks</w:t>
       </w:r>
     </w:p>
@@ -734,382 +1149,6 @@
     </w:p>
     <w:p>
       <w:pPr>
-        <w:tabs>
-          <w:tab w:val="right" w:pos="10080"/>
-        </w:tabs>
-        <w:spacing w:after="60"/>
-        <w:ind w:left="270"/>
-        <w:rPr>
-          <w:rFonts w:ascii="Public Sans" w:hAnsi="Public Sans"/>
-          <w:sz w:val="22"/>
-          <w:szCs w:val="22"/>
-        </w:rPr>
-      </w:pPr>
-      <w:r>
-        <w:rPr>
-          <w:rFonts w:ascii="Public Sans" w:hAnsi="Public Sans"/>
-          <w:b/>
-          <w:bCs/>
-          <w:sz w:val="22"/>
-          <w:szCs w:val="22"/>
-        </w:rPr>
-        <w:t>GE Digital | Software Developer (Co-op)</w:t>
-      </w:r>
-      <w:r>
-        <w:rPr>
-          <w:rFonts w:ascii="Public Sans" w:hAnsi="Public Sans"/>
-          <w:sz w:val="22"/>
-          <w:szCs w:val="22"/>
-        </w:rPr>
-        <w:tab/>
-        <w:t>Detroit, MI</w:t>
-      </w:r>
-    </w:p>
-    <w:p>
-      <w:pPr>
-        <w:tabs>
-          <w:tab w:val="right" w:pos="10080"/>
-        </w:tabs>
-        <w:spacing w:after="120"/>
-        <w:ind w:left="274"/>
-        <w:rPr>
-          <w:rFonts w:ascii="Public Sans" w:hAnsi="Public Sans"/>
-          <w:sz w:val="22"/>
-          <w:szCs w:val="22"/>
-        </w:rPr>
-      </w:pPr>
-      <w:r>
-        <w:rPr>
-          <w:rFonts w:ascii="Public Sans" w:hAnsi="Public Sans"/>
-          <w:i/>
-          <w:iCs/>
-          <w:sz w:val="22"/>
-          <w:szCs w:val="22"/>
-        </w:rPr>
-        <w:t>Python, JavaScript, Node.js, Express, PostgreSQL</w:t>
-      </w:r>
-      <w:r>
-        <w:rPr>
-          <w:rFonts w:ascii="Public Sans" w:hAnsi="Public Sans"/>
-          <w:sz w:val="22"/>
-          <w:szCs w:val="22"/>
-        </w:rPr>
-        <w:tab/>
-        <w:t>May 2016 - Sep 2017</w:t>
-      </w:r>
-    </w:p>
-    <w:p>
-      <w:pPr>
-        <w:pStyle w:val="ListParagraph"/>
-        <w:numPr>
-          <w:ilvl w:val="0"/>
-          <w:numId w:val="3"/>
-        </w:numPr>
-        <w:tabs>
-          <w:tab w:val="right" w:pos="10080"/>
-        </w:tabs>
-        <w:spacing w:after="60"/>
-        <w:ind w:left="547" w:hanging="187"/>
-        <w:contextualSpacing w:val="0"/>
-        <w:rPr>
-          <w:rFonts w:ascii="Public Sans" w:hAnsi="Public Sans"/>
-          <w:sz w:val="20"/>
-          <w:szCs w:val="20"/>
-        </w:rPr>
-      </w:pPr>
-      <w:r>
-        <w:rPr>
-          <w:rFonts w:ascii="Public Sans" w:hAnsi="Public Sans"/>
-          <w:sz w:val="20"/>
-          <w:szCs w:val="20"/>
-        </w:rPr>
-        <w:t>Led team for Alexa voice integration MVP for monitoring agile sprints/task events from planning tool</w:t>
-      </w:r>
-    </w:p>
-    <w:p>
-      <w:pPr>
-        <w:pStyle w:val="ListParagraph"/>
-        <w:numPr>
-          <w:ilvl w:val="0"/>
-          <w:numId w:val="3"/>
-        </w:numPr>
-        <w:tabs>
-          <w:tab w:val="right" w:pos="10080"/>
-        </w:tabs>
-        <w:spacing w:after="60"/>
-        <w:ind w:left="547" w:hanging="187"/>
-        <w:contextualSpacing w:val="0"/>
-        <w:rPr>
-          <w:rFonts w:ascii="Public Sans" w:hAnsi="Public Sans"/>
-          <w:sz w:val="20"/>
-          <w:szCs w:val="20"/>
-        </w:rPr>
-      </w:pPr>
-      <w:r>
-        <w:rPr>
-          <w:rFonts w:ascii="Public Sans" w:hAnsi="Public Sans"/>
-          <w:sz w:val="20"/>
-          <w:szCs w:val="20"/>
-        </w:rPr>
-        <w:t xml:space="preserve">Built backend REST API for interfacing between personnel management </w:t>
-      </w:r>
-      <w:r>
-        <w:rPr>
-          <w:rFonts w:ascii="Public Sans" w:hAnsi="Public Sans"/>
-          <w:sz w:val="20"/>
-          <w:szCs w:val="20"/>
-        </w:rPr>
-        <w:t>app</w:t>
-      </w:r>
-      <w:r>
-        <w:rPr>
-          <w:rFonts w:ascii="Public Sans" w:hAnsi="Public Sans"/>
-          <w:sz w:val="20"/>
-          <w:szCs w:val="20"/>
-        </w:rPr>
-        <w:t xml:space="preserve"> and HR databases</w:t>
-      </w:r>
-    </w:p>
-    <w:p>
-      <w:pPr>
-        <w:pStyle w:val="ListParagraph"/>
-        <w:numPr>
-          <w:ilvl w:val="0"/>
-          <w:numId w:val="3"/>
-        </w:numPr>
-        <w:tabs>
-          <w:tab w:val="right" w:pos="10080"/>
-        </w:tabs>
-        <w:spacing w:after="60"/>
-        <w:ind w:left="547" w:hanging="187"/>
-        <w:contextualSpacing w:val="0"/>
-        <w:rPr>
-          <w:rFonts w:ascii="Public Sans" w:hAnsi="Public Sans"/>
-          <w:sz w:val="20"/>
-          <w:szCs w:val="20"/>
-        </w:rPr>
-      </w:pPr>
-      <w:r>
-        <w:rPr>
-          <w:rFonts w:ascii="Public Sans" w:hAnsi="Public Sans"/>
-          <w:sz w:val="20"/>
-          <w:szCs w:val="20"/>
-        </w:rPr>
-        <w:t>Conducted 7 education sessions for onboarding new hires on internal technologies and processes</w:t>
-      </w:r>
-    </w:p>
-    <w:p>
-      <w:pPr>
-        <w:pStyle w:val="ListParagraph"/>
-        <w:numPr>
-          <w:ilvl w:val="0"/>
-          <w:numId w:val="3"/>
-        </w:numPr>
-        <w:tabs>
-          <w:tab w:val="right" w:pos="10080"/>
-        </w:tabs>
-        <w:spacing w:after="60"/>
-        <w:ind w:left="547" w:hanging="187"/>
-        <w:contextualSpacing w:val="0"/>
-        <w:rPr>
-          <w:rFonts w:ascii="Public Sans" w:hAnsi="Public Sans"/>
-          <w:sz w:val="20"/>
-          <w:szCs w:val="20"/>
-        </w:rPr>
-      </w:pPr>
-      <w:r>
-        <w:rPr>
-          <w:rFonts w:ascii="Public Sans" w:hAnsi="Public Sans"/>
-          <w:sz w:val="20"/>
-          <w:szCs w:val="20"/>
-        </w:rPr>
-        <w:t>Took initiative in proposing, organizing, and leading site-wide engagement events with 100+ participants</w:t>
-      </w:r>
-    </w:p>
-    <w:p>
-      <w:pPr>
-        <w:tabs>
-          <w:tab w:val="right" w:pos="10080"/>
-        </w:tabs>
-        <w:rPr>
-          <w:rFonts w:ascii="Public Sans" w:hAnsi="Public Sans"/>
-          <w:sz w:val="20"/>
-          <w:szCs w:val="20"/>
-        </w:rPr>
-      </w:pPr>
-    </w:p>
-    <w:p>
-      <w:pPr>
-        <w:tabs>
-          <w:tab w:val="right" w:pos="10080"/>
-        </w:tabs>
-        <w:spacing w:after="60"/>
-        <w:ind w:left="270"/>
-        <w:rPr>
-          <w:rFonts w:ascii="Public Sans" w:hAnsi="Public Sans"/>
-          <w:sz w:val="22"/>
-          <w:szCs w:val="22"/>
-        </w:rPr>
-      </w:pPr>
-      <w:r>
-        <w:rPr>
-          <w:rFonts w:ascii="Public Sans" w:hAnsi="Public Sans"/>
-          <w:b/>
-          <w:bCs/>
-          <w:sz w:val="22"/>
-          <w:szCs w:val="22"/>
-        </w:rPr>
-        <w:t>Urban Science | Full Stack Web Developer (Co-op)</w:t>
-      </w:r>
-      <w:r>
-        <w:rPr>
-          <w:rFonts w:ascii="Public Sans" w:hAnsi="Public Sans"/>
-          <w:sz w:val="22"/>
-          <w:szCs w:val="22"/>
-        </w:rPr>
-        <w:tab/>
-        <w:t>Detroit, MI</w:t>
-      </w:r>
-    </w:p>
-    <w:p>
-      <w:pPr>
-        <w:tabs>
-          <w:tab w:val="right" w:pos="10080"/>
-        </w:tabs>
-        <w:spacing w:after="120"/>
-        <w:ind w:left="270"/>
-        <w:rPr>
-          <w:rFonts w:ascii="Public Sans" w:hAnsi="Public Sans"/>
-          <w:sz w:val="22"/>
-          <w:szCs w:val="22"/>
-        </w:rPr>
-      </w:pPr>
-      <w:r>
-        <w:rPr>
-          <w:rFonts w:ascii="Public Sans" w:hAnsi="Public Sans"/>
-          <w:i/>
-          <w:iCs/>
-          <w:sz w:val="22"/>
-          <w:szCs w:val="22"/>
-        </w:rPr>
-        <w:t>C#, JavaScript, jQuery, SQL Server</w:t>
-      </w:r>
-      <w:r>
-        <w:rPr>
-          <w:rFonts w:ascii="Public Sans" w:hAnsi="Public Sans"/>
-          <w:sz w:val="22"/>
-          <w:szCs w:val="22"/>
-        </w:rPr>
-        <w:tab/>
-        <w:t>Dec 2015 - Apr 2016</w:t>
-      </w:r>
-    </w:p>
-    <w:p>
-      <w:pPr>
-        <w:pStyle w:val="ListParagraph"/>
-        <w:numPr>
-          <w:ilvl w:val="0"/>
-          <w:numId w:val="4"/>
-        </w:numPr>
-        <w:tabs>
-          <w:tab w:val="right" w:pos="10080"/>
-        </w:tabs>
-        <w:spacing w:after="60"/>
-        <w:ind w:left="547" w:hanging="187"/>
-        <w:contextualSpacing w:val="0"/>
-        <w:rPr>
-          <w:rFonts w:ascii="Public Sans" w:hAnsi="Public Sans"/>
-          <w:sz w:val="20"/>
-          <w:szCs w:val="20"/>
-        </w:rPr>
-      </w:pPr>
-      <w:r>
-        <w:rPr>
-          <w:rFonts w:ascii="Public Sans" w:hAnsi="Public Sans"/>
-          <w:sz w:val="20"/>
-          <w:szCs w:val="20"/>
-        </w:rPr>
-        <w:t>Developed new features on ASP.NET web application in an accelerated environment</w:t>
-      </w:r>
-    </w:p>
-    <w:p>
-      <w:pPr>
-        <w:pStyle w:val="ListParagraph"/>
-        <w:numPr>
-          <w:ilvl w:val="0"/>
-          <w:numId w:val="4"/>
-        </w:numPr>
-        <w:tabs>
-          <w:tab w:val="right" w:pos="10080"/>
-        </w:tabs>
-        <w:spacing w:after="60"/>
-        <w:ind w:left="547" w:hanging="187"/>
-        <w:contextualSpacing w:val="0"/>
-        <w:rPr>
-          <w:rFonts w:ascii="Public Sans" w:hAnsi="Public Sans"/>
-          <w:sz w:val="20"/>
-          <w:szCs w:val="20"/>
-        </w:rPr>
-      </w:pPr>
-      <w:r>
-        <w:rPr>
-          <w:rFonts w:ascii="Public Sans" w:hAnsi="Public Sans"/>
-          <w:sz w:val="20"/>
-          <w:szCs w:val="20"/>
-        </w:rPr>
-        <w:t>Enhanced user experience and reduced page reload frequency significantly (30% improvement)</w:t>
-      </w:r>
-    </w:p>
-    <w:p>
-      <w:pPr>
-        <w:pStyle w:val="ListParagraph"/>
-        <w:numPr>
-          <w:ilvl w:val="0"/>
-          <w:numId w:val="4"/>
-        </w:numPr>
-        <w:tabs>
-          <w:tab w:val="right" w:pos="10080"/>
-        </w:tabs>
-        <w:spacing w:after="60"/>
-        <w:ind w:left="547" w:hanging="187"/>
-        <w:contextualSpacing w:val="0"/>
-        <w:rPr>
-          <w:rFonts w:ascii="Public Sans" w:hAnsi="Public Sans"/>
-          <w:sz w:val="20"/>
-          <w:szCs w:val="20"/>
-        </w:rPr>
-      </w:pPr>
-      <w:r>
-        <w:rPr>
-          <w:rFonts w:ascii="Public Sans" w:hAnsi="Public Sans"/>
-          <w:sz w:val="20"/>
-          <w:szCs w:val="20"/>
-        </w:rPr>
-        <w:t>Implemented asynchronous actions throughout the site, utilizing ASP’s update objects and AJAX</w:t>
-      </w:r>
-    </w:p>
-    <w:p>
-      <w:pPr>
-        <w:tabs>
-          <w:tab w:val="right" w:pos="10080"/>
-        </w:tabs>
-        <w:rPr>
-          <w:rFonts w:ascii="Public Sans" w:hAnsi="Public Sans"/>
-          <w:sz w:val="20"/>
-          <w:szCs w:val="20"/>
-        </w:rPr>
-      </w:pPr>
-      <w:r>
-        <w:rPr>
-          <w:rFonts w:ascii="Public Sans" w:hAnsi="Public Sans"/>
-          <w:sz w:val="20"/>
-          <w:szCs w:val="20"/>
-        </w:rPr>
-        <w:tab/>
-      </w:r>
-    </w:p>
-    <w:p>
-      <w:pPr>
         <w:pBdr>
           <w:bottom w:val="single" w:sz="6" w:space="1" w:color="auto"/>
         </w:pBdr>
@@ -1131,7 +1170,7 @@
           <w:bCs/>
           <w:color w:val="4361A2"/>
         </w:rPr>
-        <w:t>Education</w:t>
+        <w:t>Projects</w:t>
       </w:r>
     </w:p>
     <w:p>
@@ -1143,10 +1182,13 @@
         <w:ind w:left="270"/>
         <w:rPr>
           <w:rFonts w:ascii="Public Sans" w:hAnsi="Public Sans"/>
-          <w:sz w:val="22"/>
-          <w:szCs w:val="22"/>
-        </w:rPr>
-      </w:pPr>
+          <w:i/>
+          <w:iCs/>
+          <w:sz w:val="22"/>
+          <w:szCs w:val="22"/>
+        </w:rPr>
+      </w:pPr>
+      <w:proofErr w:type="gramStart"/>
       <w:r>
         <w:rPr>
           <w:rFonts w:ascii="Public Sans" w:hAnsi="Public Sans"/>
@@ -1155,134 +1197,134 @@
           <w:sz w:val="22"/>
           <w:szCs w:val="22"/>
         </w:rPr>
-        <w:t>University of Michigan</w:t>
-      </w:r>
-      <w:r>
-        <w:rPr>
-          <w:rFonts w:ascii="Public Sans" w:hAnsi="Public Sans"/>
-          <w:sz w:val="22"/>
-          <w:szCs w:val="22"/>
+        <w:t>twitt3r.xyz</w:t>
+      </w:r>
+      <w:r>
+        <w:rPr>
+          <w:rFonts w:ascii="Public Sans" w:hAnsi="Public Sans"/>
+          <w:b/>
+          <w:bCs/>
+          <w:sz w:val="22"/>
+          <w:szCs w:val="22"/>
+        </w:rPr>
+        <w:t xml:space="preserve"> </w:t>
+      </w:r>
+      <w:r>
+        <w:rPr>
+          <w:rFonts w:ascii="Public Sans" w:hAnsi="Public Sans"/>
+          <w:b/>
+          <w:bCs/>
+          <w:sz w:val="22"/>
+          <w:szCs w:val="22"/>
+        </w:rPr>
+        <w:t xml:space="preserve"> </w:t>
+      </w:r>
+      <w:r>
+        <w:rPr>
+          <w:rFonts w:ascii="Public Sans" w:hAnsi="Public Sans"/>
+          <w:i/>
+          <w:iCs/>
+          <w:sz w:val="22"/>
+          <w:szCs w:val="22"/>
+        </w:rPr>
+        <w:t>Solidity</w:t>
+      </w:r>
+      <w:proofErr w:type="gramEnd"/>
+      <w:r>
+        <w:rPr>
+          <w:rFonts w:ascii="Public Sans" w:hAnsi="Public Sans"/>
+          <w:i/>
+          <w:iCs/>
+          <w:sz w:val="22"/>
+          <w:szCs w:val="22"/>
+        </w:rPr>
+        <w:t xml:space="preserve">, Hardhat, </w:t>
+      </w:r>
+      <w:r>
+        <w:rPr>
+          <w:rFonts w:ascii="Public Sans" w:hAnsi="Public Sans"/>
+          <w:i/>
+          <w:iCs/>
+          <w:sz w:val="22"/>
+          <w:szCs w:val="22"/>
+        </w:rPr>
+        <w:t xml:space="preserve">React, </w:t>
+      </w:r>
+      <w:proofErr w:type="spellStart"/>
+      <w:r>
+        <w:rPr>
+          <w:rFonts w:ascii="Public Sans" w:hAnsi="Public Sans"/>
+          <w:i/>
+          <w:iCs/>
+          <w:sz w:val="22"/>
+          <w:szCs w:val="22"/>
+        </w:rPr>
+        <w:t>wagmi</w:t>
+      </w:r>
+      <w:proofErr w:type="spellEnd"/>
+      <w:r>
+        <w:rPr>
+          <w:rFonts w:ascii="Public Sans" w:hAnsi="Public Sans"/>
+          <w:i/>
+          <w:iCs/>
+          <w:sz w:val="22"/>
+          <w:szCs w:val="22"/>
+        </w:rPr>
+        <w:t xml:space="preserve">, Ethers.js, </w:t>
+      </w:r>
+      <w:proofErr w:type="spellStart"/>
+      <w:r>
+        <w:rPr>
+          <w:rFonts w:ascii="Public Sans" w:hAnsi="Public Sans"/>
+          <w:i/>
+          <w:iCs/>
+          <w:sz w:val="22"/>
+          <w:szCs w:val="22"/>
+        </w:rPr>
+        <w:t>RainbowKit</w:t>
+      </w:r>
+      <w:proofErr w:type="spellEnd"/>
+    </w:p>
+    <w:p>
+      <w:pPr>
+        <w:tabs>
+          <w:tab w:val="right" w:pos="10080"/>
+        </w:tabs>
+        <w:ind w:left="274"/>
+        <w:rPr>
+          <w:rFonts w:ascii="Public Sans" w:hAnsi="Public Sans"/>
+          <w:sz w:val="22"/>
+          <w:szCs w:val="22"/>
+        </w:rPr>
+      </w:pPr>
+      <w:r>
+        <w:rPr>
+          <w:rFonts w:ascii="Public Sans" w:hAnsi="Public Sans"/>
+          <w:sz w:val="22"/>
+          <w:szCs w:val="22"/>
+        </w:rPr>
+        <w:t>Decentralized Twitter clone built on the Ethereum blockchain, utilizing a custom smart contract for message storage and ENS lookups for profile information</w:t>
+      </w:r>
+    </w:p>
+    <w:p>
+      <w:pPr>
+        <w:tabs>
+          <w:tab w:val="right" w:pos="10080"/>
+        </w:tabs>
+        <w:rPr>
+          <w:rFonts w:ascii="Public Sans" w:hAnsi="Public Sans"/>
+          <w:sz w:val="20"/>
+          <w:szCs w:val="20"/>
+        </w:rPr>
+      </w:pPr>
+      <w:r>
+        <w:rPr>
+          <w:rFonts w:ascii="Public Sans" w:hAnsi="Public Sans"/>
+          <w:sz w:val="20"/>
+          <w:szCs w:val="20"/>
         </w:rPr>
         <w:tab/>
-        <w:t>Dearborn, MI</w:t>
-      </w:r>
-    </w:p>
-    <w:p>
-      <w:pPr>
-        <w:tabs>
-          <w:tab w:val="right" w:pos="10080"/>
-        </w:tabs>
-        <w:ind w:left="274"/>
-        <w:rPr>
-          <w:rFonts w:ascii="Public Sans" w:hAnsi="Public Sans"/>
-          <w:sz w:val="22"/>
-          <w:szCs w:val="22"/>
-        </w:rPr>
-      </w:pPr>
-      <w:r>
-        <w:rPr>
-          <w:rFonts w:ascii="Public Sans" w:hAnsi="Public Sans"/>
-          <w:sz w:val="22"/>
-          <w:szCs w:val="22"/>
-        </w:rPr>
-        <w:t>B.S. in Computer Science, GPA: 3.53</w:t>
-      </w:r>
-      <w:r>
-        <w:rPr>
-          <w:rFonts w:ascii="Public Sans" w:hAnsi="Public Sans"/>
-          <w:sz w:val="22"/>
-          <w:szCs w:val="22"/>
-        </w:rPr>
-        <w:tab/>
-        <w:t>Sep 2013 - Apr 2018</w:t>
-      </w:r>
-    </w:p>
-    <w:p>
-      <w:pPr>
-        <w:tabs>
-          <w:tab w:val="right" w:pos="10080"/>
-        </w:tabs>
-        <w:spacing w:line="120" w:lineRule="auto"/>
-        <w:rPr>
-          <w:rFonts w:ascii="Public Sans" w:hAnsi="Public Sans"/>
-          <w:sz w:val="22"/>
-          <w:szCs w:val="22"/>
-        </w:rPr>
-      </w:pPr>
-    </w:p>
-    <w:p>
-      <w:pPr>
-        <w:tabs>
-          <w:tab w:val="right" w:pos="10080"/>
-        </w:tabs>
-        <w:ind w:left="274"/>
-        <w:rPr>
-          <w:rFonts w:ascii="Public Sans" w:hAnsi="Public Sans"/>
-          <w:sz w:val="22"/>
-          <w:szCs w:val="22"/>
-        </w:rPr>
-      </w:pPr>
-      <w:r>
-        <w:rPr>
-          <w:rFonts w:ascii="Public Sans" w:hAnsi="Public Sans"/>
-          <w:sz w:val="22"/>
-          <w:szCs w:val="22"/>
-        </w:rPr>
-        <w:t>Senior Design Competition</w:t>
-      </w:r>
-      <w:r>
-        <w:rPr>
-          <w:rFonts w:ascii="Public Sans" w:hAnsi="Public Sans"/>
-          <w:sz w:val="22"/>
-          <w:szCs w:val="22"/>
-        </w:rPr>
-        <w:t xml:space="preserve"> Award</w:t>
-      </w:r>
-      <w:r>
-        <w:rPr>
-          <w:rFonts w:ascii="Public Sans" w:hAnsi="Public Sans"/>
-          <w:sz w:val="22"/>
-          <w:szCs w:val="22"/>
-        </w:rPr>
-        <w:t>:</w:t>
-      </w:r>
-      <w:r>
-        <w:rPr>
-          <w:rFonts w:ascii="Public Sans" w:hAnsi="Public Sans"/>
-          <w:sz w:val="22"/>
-          <w:szCs w:val="22"/>
-        </w:rPr>
-        <w:tab/>
-        <w:t>Most Innovative Project</w:t>
-      </w:r>
-      <w:r>
-        <w:rPr>
-          <w:rFonts w:ascii="Public Sans" w:hAnsi="Public Sans"/>
-          <w:sz w:val="22"/>
-          <w:szCs w:val="22"/>
-        </w:rPr>
-        <w:t xml:space="preserve"> - </w:t>
-      </w:r>
-      <w:r>
-        <w:rPr>
-          <w:rFonts w:ascii="Public Sans" w:hAnsi="Public Sans"/>
-          <w:sz w:val="22"/>
-          <w:szCs w:val="22"/>
-        </w:rPr>
-        <w:t>Trip Out Android Application</w:t>
-      </w:r>
-    </w:p>
-    <w:p>
-      <w:pPr>
-        <w:tabs>
-          <w:tab w:val="right" w:pos="10080"/>
-        </w:tabs>
-        <w:rPr>
-          <w:rFonts w:ascii="Public Sans" w:hAnsi="Public Sans"/>
-          <w:sz w:val="20"/>
-          <w:szCs w:val="20"/>
-        </w:rPr>
-      </w:pPr>
+      </w:r>
     </w:p>
     <w:p>
       <w:pPr>
@@ -1307,6 +1349,182 @@
           <w:bCs/>
           <w:color w:val="4361A2"/>
         </w:rPr>
+        <w:t>Education</w:t>
+      </w:r>
+    </w:p>
+    <w:p>
+      <w:pPr>
+        <w:tabs>
+          <w:tab w:val="right" w:pos="10080"/>
+        </w:tabs>
+        <w:spacing w:after="60"/>
+        <w:ind w:left="270"/>
+        <w:rPr>
+          <w:rFonts w:ascii="Public Sans" w:hAnsi="Public Sans"/>
+          <w:sz w:val="22"/>
+          <w:szCs w:val="22"/>
+        </w:rPr>
+      </w:pPr>
+      <w:r>
+        <w:rPr>
+          <w:rFonts w:ascii="Public Sans" w:hAnsi="Public Sans"/>
+          <w:b/>
+          <w:bCs/>
+          <w:sz w:val="22"/>
+          <w:szCs w:val="22"/>
+        </w:rPr>
+        <w:t>University of Michigan</w:t>
+      </w:r>
+      <w:r>
+        <w:rPr>
+          <w:rFonts w:ascii="Public Sans" w:hAnsi="Public Sans"/>
+          <w:sz w:val="22"/>
+          <w:szCs w:val="22"/>
+        </w:rPr>
+        <w:tab/>
+        <w:t>Dearborn, MI</w:t>
+      </w:r>
+    </w:p>
+    <w:p>
+      <w:pPr>
+        <w:tabs>
+          <w:tab w:val="right" w:pos="10080"/>
+        </w:tabs>
+        <w:ind w:left="274"/>
+        <w:rPr>
+          <w:rFonts w:ascii="Public Sans" w:hAnsi="Public Sans"/>
+          <w:sz w:val="22"/>
+          <w:szCs w:val="22"/>
+        </w:rPr>
+      </w:pPr>
+      <w:r>
+        <w:rPr>
+          <w:rFonts w:ascii="Public Sans" w:hAnsi="Public Sans"/>
+          <w:sz w:val="22"/>
+          <w:szCs w:val="22"/>
+        </w:rPr>
+        <w:t>B.S. in Computer Science, GPA: 3.53</w:t>
+      </w:r>
+      <w:r>
+        <w:rPr>
+          <w:rFonts w:ascii="Public Sans" w:hAnsi="Public Sans"/>
+          <w:sz w:val="22"/>
+          <w:szCs w:val="22"/>
+        </w:rPr>
+        <w:tab/>
+        <w:t>Sep 2013 - Apr 2018</w:t>
+      </w:r>
+    </w:p>
+    <w:p>
+      <w:pPr>
+        <w:tabs>
+          <w:tab w:val="right" w:pos="10080"/>
+        </w:tabs>
+        <w:spacing w:line="120" w:lineRule="auto"/>
+        <w:rPr>
+          <w:rFonts w:ascii="Public Sans" w:hAnsi="Public Sans"/>
+          <w:sz w:val="22"/>
+          <w:szCs w:val="22"/>
+        </w:rPr>
+      </w:pPr>
+    </w:p>
+    <w:p>
+      <w:pPr>
+        <w:tabs>
+          <w:tab w:val="right" w:pos="10080"/>
+        </w:tabs>
+        <w:ind w:left="274"/>
+        <w:rPr>
+          <w:rFonts w:ascii="Public Sans" w:hAnsi="Public Sans"/>
+          <w:sz w:val="22"/>
+          <w:szCs w:val="22"/>
+        </w:rPr>
+      </w:pPr>
+      <w:r>
+        <w:rPr>
+          <w:rFonts w:ascii="Public Sans" w:hAnsi="Public Sans"/>
+          <w:sz w:val="22"/>
+          <w:szCs w:val="22"/>
+        </w:rPr>
+        <w:t>Senior Design Competition</w:t>
+      </w:r>
+      <w:r>
+        <w:rPr>
+          <w:rFonts w:ascii="Public Sans" w:hAnsi="Public Sans"/>
+          <w:sz w:val="22"/>
+          <w:szCs w:val="22"/>
+        </w:rPr>
+        <w:t xml:space="preserve"> Award</w:t>
+      </w:r>
+      <w:r>
+        <w:rPr>
+          <w:rFonts w:ascii="Public Sans" w:hAnsi="Public Sans"/>
+          <w:sz w:val="22"/>
+          <w:szCs w:val="22"/>
+        </w:rPr>
+        <w:t>:</w:t>
+      </w:r>
+      <w:r>
+        <w:rPr>
+          <w:rFonts w:ascii="Public Sans" w:hAnsi="Public Sans"/>
+          <w:sz w:val="22"/>
+          <w:szCs w:val="22"/>
+        </w:rPr>
+        <w:tab/>
+        <w:t>Most Innovative Project</w:t>
+      </w:r>
+      <w:r>
+        <w:rPr>
+          <w:rFonts w:ascii="Public Sans" w:hAnsi="Public Sans"/>
+          <w:sz w:val="22"/>
+          <w:szCs w:val="22"/>
+        </w:rPr>
+        <w:t xml:space="preserve"> - </w:t>
+      </w:r>
+      <w:r>
+        <w:rPr>
+          <w:rFonts w:ascii="Public Sans" w:hAnsi="Public Sans"/>
+          <w:sz w:val="22"/>
+          <w:szCs w:val="22"/>
+        </w:rPr>
+        <w:t>Trip Out Android Application</w:t>
+      </w:r>
+    </w:p>
+    <w:p>
+      <w:pPr>
+        <w:tabs>
+          <w:tab w:val="right" w:pos="10080"/>
+        </w:tabs>
+        <w:rPr>
+          <w:rFonts w:ascii="Public Sans" w:hAnsi="Public Sans"/>
+          <w:sz w:val="20"/>
+          <w:szCs w:val="20"/>
+        </w:rPr>
+      </w:pPr>
+    </w:p>
+    <w:p>
+      <w:pPr>
+        <w:pBdr>
+          <w:bottom w:val="single" w:sz="6" w:space="1" w:color="auto"/>
+        </w:pBdr>
+        <w:tabs>
+          <w:tab w:val="right" w:pos="10080"/>
+        </w:tabs>
+        <w:spacing w:after="120"/>
+        <w:rPr>
+          <w:rFonts w:ascii="Public Sans" w:hAnsi="Public Sans"/>
+          <w:b/>
+          <w:bCs/>
+          <w:color w:val="4361A2"/>
+        </w:rPr>
+      </w:pPr>
+      <w:r>
+        <w:rPr>
+          <w:rFonts w:ascii="Public Sans" w:hAnsi="Public Sans"/>
+          <w:b/>
+          <w:bCs/>
+          <w:color w:val="4361A2"/>
+        </w:rPr>
         <w:t>Skills</w:t>
       </w:r>
     </w:p>
@@ -1349,7 +1567,31 @@
           <w:sz w:val="22"/>
           <w:szCs w:val="22"/>
         </w:rPr>
-        <w:t>Python, Java, Swift, Terraform, HTML, CSS, JavaScript, SQL</w:t>
+        <w:t xml:space="preserve">Solidity, </w:t>
+      </w:r>
+      <w:r>
+        <w:rPr>
+          <w:rFonts w:ascii="Public Sans" w:hAnsi="Public Sans"/>
+          <w:sz w:val="22"/>
+          <w:szCs w:val="22"/>
+        </w:rPr>
+        <w:t xml:space="preserve">Python, Terraform, </w:t>
+      </w:r>
+      <w:r>
+        <w:rPr>
+          <w:rFonts w:ascii="Public Sans" w:hAnsi="Public Sans"/>
+          <w:sz w:val="22"/>
+          <w:szCs w:val="22"/>
+        </w:rPr>
+        <w:t xml:space="preserve">Java, </w:t>
+      </w:r>
+      <w:r>
+        <w:rPr>
+          <w:rFonts w:ascii="Public Sans" w:hAnsi="Public Sans"/>
+          <w:sz w:val="22"/>
+          <w:szCs w:val="22"/>
+        </w:rPr>
+        <w:t>HTML, CSS, JavaScript, SQL</w:t>
       </w:r>
     </w:p>
     <w:p>
@@ -1391,7 +1633,31 @@
           <w:sz w:val="22"/>
           <w:szCs w:val="22"/>
         </w:rPr>
-        <w:t>AWS, Azure, DevOps, Docker, React, Next.js, Node.js, Tailwind, Linux, git</w:t>
+        <w:t xml:space="preserve">Ethereum, Hardhat, </w:t>
+      </w:r>
+      <w:r>
+        <w:rPr>
+          <w:rFonts w:ascii="Public Sans" w:hAnsi="Public Sans"/>
+          <w:sz w:val="22"/>
+          <w:szCs w:val="22"/>
+        </w:rPr>
+        <w:t>AWS, Azure, React, Next.js, Node.js, Tailwind,</w:t>
+      </w:r>
+      <w:r>
+        <w:rPr>
+          <w:rFonts w:ascii="Public Sans" w:hAnsi="Public Sans"/>
+          <w:sz w:val="22"/>
+          <w:szCs w:val="22"/>
+        </w:rPr>
+        <w:t xml:space="preserve"> Docker, DevOps,</w:t>
+      </w:r>
+      <w:r>
+        <w:rPr>
+          <w:rFonts w:ascii="Public Sans" w:hAnsi="Public Sans"/>
+          <w:sz w:val="22"/>
+          <w:szCs w:val="22"/>
+        </w:rPr>
+        <w:t xml:space="preserve"> Linux, git</w:t>
       </w:r>
     </w:p>
     <w:sectPr>
@@ -1405,7 +1671,7 @@
 </file>
 
 <file path=word/numbering.xml><?xml version="1.0" encoding="utf-8"?>
-<w:numbering xmlns:wpc="http://schemas.microsoft.com/office/word/2010/wordprocessingCanvas" xmlns:cx="http://schemas.microsoft.com/office/drawing/2014/chartex" xmlns:cx1="http://schemas.microsoft.com/office/drawing/2015/9/8/chartex" xmlns:cx2="http://schemas.microsoft.com/office/drawing/2015/10/21/chartex" xmlns:cx3="http://schemas.microsoft.com/office/drawing/2016/5/9/chartex" xmlns:cx4="http://schemas.microsoft.com/office/drawing/2016/5/10/chartex" xmlns:cx5="http://schemas.microsoft.com/office/drawing/2016/5/11/chartex" xmlns:cx6="http://schemas.microsoft.com/office/drawing/2016/5/12/chartex" xmlns:cx7="http://schemas.microsoft.com/office/drawing/2016/5/13/chartex" xmlns:cx8="http://schemas.microsoft.com/office/drawing/2016/5/14/chartex" xmlns:mc="http://schemas.openxmlformats.org/markup-compatibility/2006" xmlns:aink="http://schemas.microsoft.com/office/drawing/2016/ink" xmlns:am3d="http://schemas.microsoft.com/office/drawing/2017/model3d" xmlns:o="urn:schemas-microsoft-com:office:office" xmlns:r="http://schemas.openxmlformats.org/officeDocument/2006/relationships" xmlns:m="http://schemas.openxmlformats.org/officeDocument/2006/math" xmlns:v="urn:schemas-microsoft-com:vml" xmlns:wp14="http://schemas.microsoft.com/office/word/2010/wordprocessingDrawing" xmlns:wp="http://schemas.openxmlformats.org/drawingml/2006/wordprocessingDrawing" xmlns:w10="urn:schemas-microsoft-com:office:word" xmlns:w="http://schemas.openxmlformats.org/wordprocessingml/2006/main" xmlns:w14="http://schemas.microsoft.com/office/word/2010/wordml" xmlns:w15="http://schemas.microsoft.com/office/word/2012/wordml" xmlns:w16cex="http://schemas.microsoft.com/office/word/2018/wordml/cex" xmlns:w16cid="http://schemas.microsoft.com/office/word/2016/wordml/cid" xmlns:w16="http://schemas.microsoft.com/office/word/2018/wordml" xmlns:w16sdtdh="http://schemas.microsoft.com/office/word/2020/wordml/sdtdatahash" xmlns:w16se="http://schemas.microsoft.com/office/word/2015/wordml/symex" xmlns:wpg="http://schemas.microsoft.com/office/word/2010/wordprocessingGroup" xmlns:wpi="http://schemas.microsoft.com/office/word/2010/wordprocessingInk" xmlns:wne="http://schemas.microsoft.com/office/word/2006/wordml" xmlns:wps="http://schemas.microsoft.com/office/word/2010/wordprocessingShape" mc:Ignorable="w14 w15 w16se w16cid w16 w16cex w16sdtdh wp14">
+<w:numbering xmlns:wpc="http://schemas.microsoft.com/office/word/2010/wordprocessingCanvas" xmlns:cx="http://schemas.microsoft.com/office/drawing/2014/chartex" xmlns:cx1="http://schemas.microsoft.com/office/drawing/2015/9/8/chartex" xmlns:cx2="http://schemas.microsoft.com/office/drawing/2015/10/21/chartex" xmlns:cx3="http://schemas.microsoft.com/office/drawing/2016/5/9/chartex" xmlns:cx4="http://schemas.microsoft.com/office/drawing/2016/5/10/chartex" xmlns:cx5="http://schemas.microsoft.com/office/drawing/2016/5/11/chartex" xmlns:cx6="http://schemas.microsoft.com/office/drawing/2016/5/12/chartex" xmlns:cx7="http://schemas.microsoft.com/office/drawing/2016/5/13/chartex" xmlns:cx8="http://schemas.microsoft.com/office/drawing/2016/5/14/chartex" xmlns:mc="http://schemas.openxmlformats.org/markup-compatibility/2006" xmlns:aink="http://schemas.microsoft.com/office/drawing/2016/ink" xmlns:am3d="http://schemas.microsoft.com/office/drawing/2017/model3d" xmlns:o="urn:schemas-microsoft-com:office:office" xmlns:oel="http://schemas.microsoft.com/office/2019/extlst" xmlns:r="http://schemas.openxmlformats.org/officeDocument/2006/relationships" xmlns:m="http://schemas.openxmlformats.org/officeDocument/2006/math" xmlns:v="urn:schemas-microsoft-com:vml" xmlns:wp14="http://schemas.microsoft.com/office/word/2010/wordprocessingDrawing" xmlns:wp="http://schemas.openxmlformats.org/drawingml/2006/wordprocessingDrawing" xmlns:w10="urn:schemas-microsoft-com:office:word" xmlns:w="http://schemas.openxmlformats.org/wordprocessingml/2006/main" xmlns:w14="http://schemas.microsoft.com/office/word/2010/wordml" xmlns:w15="http://schemas.microsoft.com/office/word/2012/wordml" xmlns:w16cex="http://schemas.microsoft.com/office/word/2018/wordml/cex" xmlns:w16cid="http://schemas.microsoft.com/office/word/2016/wordml/cid" xmlns:w16="http://schemas.microsoft.com/office/word/2018/wordml" xmlns:w16sdtdh="http://schemas.microsoft.com/office/word/2020/wordml/sdtdatahash" xmlns:w16se="http://schemas.microsoft.com/office/word/2015/wordml/symex" xmlns:wpg="http://schemas.microsoft.com/office/word/2010/wordprocessingGroup" xmlns:wpi="http://schemas.microsoft.com/office/word/2010/wordprocessingInk" xmlns:wne="http://schemas.microsoft.com/office/word/2006/wordml" xmlns:wps="http://schemas.microsoft.com/office/word/2010/wordprocessingShape" mc:Ignorable="w14 w15 w16se w16cid w16 w16cex w16sdtdh wp14">
   <w:abstractNum w:abstractNumId="0" w15:restartNumberingAfterBreak="0">
     <w:nsid w:val="05401138"/>
     <w:multiLevelType w:val="hybridMultilevel"/>
@@ -1858,16 +2124,16 @@
       </w:rPr>
     </w:lvl>
   </w:abstractNum>
-  <w:num w:numId="1">
+  <w:num w:numId="1" w16cid:durableId="2134597057">
     <w:abstractNumId w:val="3"/>
   </w:num>
-  <w:num w:numId="2">
+  <w:num w:numId="2" w16cid:durableId="1757702947">
     <w:abstractNumId w:val="2"/>
   </w:num>
-  <w:num w:numId="3">
+  <w:num w:numId="3" w16cid:durableId="59448854">
     <w:abstractNumId w:val="0"/>
   </w:num>
-  <w:num w:numId="4">
+  <w:num w:numId="4" w16cid:durableId="203368783">
     <w:abstractNumId w:val="1"/>
   </w:num>
 </w:numbering>

</xml_diff>

<commit_message>
Added graphql and apollo skills
</commit_message>
<xml_diff>
--- a/Maximilian Petretta Resume.docx
+++ b/Maximilian Petretta Resume.docx
@@ -1701,7 +1701,33 @@
           <w:sz w:val="22"/>
           <w:szCs w:val="22"/>
         </w:rPr>
-        <w:t>HTML, CSS, JavaScript, SQL</w:t>
+        <w:t xml:space="preserve">HTML, CSS, JavaScript, </w:t>
+      </w:r>
+      <w:proofErr w:type="spellStart"/>
+      <w:r>
+        <w:rPr>
+          <w:rFonts w:ascii="Public Sans" w:hAnsi="Public Sans"/>
+          <w:sz w:val="22"/>
+          <w:szCs w:val="22"/>
+        </w:rPr>
+        <w:t>GraphQL</w:t>
+      </w:r>
+      <w:proofErr w:type="spellEnd"/>
+      <w:r>
+        <w:rPr>
+          <w:rFonts w:ascii="Public Sans" w:hAnsi="Public Sans"/>
+          <w:sz w:val="22"/>
+          <w:szCs w:val="22"/>
+        </w:rPr>
+        <w:t xml:space="preserve">, </w:t>
+      </w:r>
+      <w:r>
+        <w:rPr>
+          <w:rFonts w:ascii="Public Sans" w:hAnsi="Public Sans"/>
+          <w:sz w:val="22"/>
+          <w:szCs w:val="22"/>
+        </w:rPr>
+        <w:t>SQL</w:t>
       </w:r>
     </w:p>
     <w:p>
@@ -1751,7 +1777,23 @@
           <w:sz w:val="22"/>
           <w:szCs w:val="22"/>
         </w:rPr>
-        <w:t>AWS, Azure, React, Next.js, Node.js, Tailwind,</w:t>
+        <w:t xml:space="preserve">AWS, Azure, React, Next.js, Node.js, </w:t>
+      </w:r>
+      <w:r>
+        <w:rPr>
+          <w:rFonts w:ascii="Public Sans" w:hAnsi="Public Sans"/>
+          <w:sz w:val="22"/>
+          <w:szCs w:val="22"/>
+        </w:rPr>
+        <w:t xml:space="preserve">Apollo, </w:t>
+      </w:r>
+      <w:r>
+        <w:rPr>
+          <w:rFonts w:ascii="Public Sans" w:hAnsi="Public Sans"/>
+          <w:sz w:val="22"/>
+          <w:szCs w:val="22"/>
+        </w:rPr>
+        <w:t>Tailwind,</w:t>
       </w:r>
       <w:r>
         <w:rPr>

</xml_diff>

<commit_message>
Expanded on past roles from full-stack perspective
</commit_message>
<xml_diff>
--- a/Maximilian Petretta Resume.docx
+++ b/Maximilian Petretta Resume.docx
@@ -22,7 +22,7 @@
       </w:tblGrid>
       <w:tr>
         <w:trPr>
-          <w:trHeight w:val="317"/>
+          <w:trHeight w:val="288"/>
         </w:trPr>
         <w:tc>
           <w:tcPr>
@@ -89,7 +89,7 @@
       </w:tr>
       <w:tr>
         <w:trPr>
-          <w:trHeight w:val="317"/>
+          <w:trHeight w:val="288"/>
         </w:trPr>
         <w:tc>
           <w:tcPr>
@@ -133,67 +133,25 @@
                 <w:szCs w:val="20"/>
               </w:rPr>
             </w:pPr>
-            <w:r>
-              <w:rPr>
-                <w:rFonts w:ascii="Public Sans" w:hAnsi="Public Sans"/>
-                <w:color w:val="000000" w:themeColor="text1"/>
-                <w:sz w:val="20"/>
-                <w:szCs w:val="20"/>
-              </w:rPr>
-              <w:fldChar w:fldCharType="begin"/>
-            </w:r>
-            <w:r>
-              <w:rPr>
-                <w:rFonts w:ascii="Public Sans" w:hAnsi="Public Sans"/>
-                <w:color w:val="000000" w:themeColor="text1"/>
-                <w:sz w:val="20"/>
-                <w:szCs w:val="20"/>
-              </w:rPr>
-              <w:instrText>HYPERLINK "mailto:hello@maxpetretta.com"</w:instrText>
-            </w:r>
-            <w:r>
-              <w:rPr>
-                <w:rFonts w:ascii="Public Sans" w:hAnsi="Public Sans"/>
-                <w:color w:val="000000" w:themeColor="text1"/>
-                <w:sz w:val="20"/>
-                <w:szCs w:val="20"/>
-              </w:rPr>
-            </w:r>
-            <w:r>
-              <w:rPr>
-                <w:rFonts w:ascii="Public Sans" w:hAnsi="Public Sans"/>
-                <w:color w:val="000000" w:themeColor="text1"/>
-                <w:sz w:val="20"/>
-                <w:szCs w:val="20"/>
-              </w:rPr>
-              <w:fldChar w:fldCharType="separate"/>
-            </w:r>
-            <w:r>
-              <w:rPr>
-                <w:rStyle w:val="Hyperlink"/>
-                <w:rFonts w:ascii="Public Sans" w:hAnsi="Public Sans"/>
-                <w:color w:val="000000" w:themeColor="text1"/>
-                <w:sz w:val="20"/>
-                <w:szCs w:val="20"/>
-                <w:u w:val="none"/>
-              </w:rPr>
-              <w:t>hello@maxpetretta.com</w:t>
-            </w:r>
-            <w:r>
-              <w:rPr>
-                <w:rFonts w:ascii="Public Sans" w:hAnsi="Public Sans"/>
-                <w:color w:val="000000" w:themeColor="text1"/>
-                <w:sz w:val="20"/>
-                <w:szCs w:val="20"/>
-              </w:rPr>
-              <w:fldChar w:fldCharType="end"/>
-            </w:r>
+            <w:hyperlink r:id="rId5" w:history="1">
+              <w:r>
+                <w:rPr>
+                  <w:rStyle w:val="Hyperlink"/>
+                  <w:rFonts w:ascii="Public Sans" w:hAnsi="Public Sans"/>
+                  <w:color w:val="000000" w:themeColor="text1"/>
+                  <w:sz w:val="20"/>
+                  <w:szCs w:val="20"/>
+                  <w:u w:val="none"/>
+                </w:rPr>
+                <w:t>hello@maxpetretta.com</w:t>
+              </w:r>
+            </w:hyperlink>
           </w:p>
         </w:tc>
       </w:tr>
       <w:tr>
         <w:trPr>
-          <w:trHeight w:val="317"/>
+          <w:trHeight w:val="288"/>
         </w:trPr>
         <w:tc>
           <w:tcPr>
@@ -235,67 +193,38 @@
                 <w:szCs w:val="20"/>
               </w:rPr>
             </w:pPr>
-            <w:r>
-              <w:rPr>
-                <w:rFonts w:ascii="Public Sans" w:hAnsi="Public Sans"/>
-                <w:color w:val="000000" w:themeColor="text1"/>
-                <w:sz w:val="20"/>
-                <w:szCs w:val="20"/>
-              </w:rPr>
-              <w:fldChar w:fldCharType="begin"/>
-            </w:r>
-            <w:r>
-              <w:rPr>
-                <w:rFonts w:ascii="Public Sans" w:hAnsi="Public Sans"/>
-                <w:color w:val="000000" w:themeColor="text1"/>
-                <w:sz w:val="20"/>
-                <w:szCs w:val="20"/>
-              </w:rPr>
-              <w:instrText>HYPERLINK "https://github.com/maxpetretta"</w:instrText>
-            </w:r>
-            <w:r>
-              <w:rPr>
-                <w:rFonts w:ascii="Public Sans" w:hAnsi="Public Sans"/>
-                <w:color w:val="000000" w:themeColor="text1"/>
-                <w:sz w:val="20"/>
-                <w:szCs w:val="20"/>
-              </w:rPr>
-            </w:r>
-            <w:r>
-              <w:rPr>
-                <w:rFonts w:ascii="Public Sans" w:hAnsi="Public Sans"/>
-                <w:color w:val="000000" w:themeColor="text1"/>
-                <w:sz w:val="20"/>
-                <w:szCs w:val="20"/>
-              </w:rPr>
-              <w:fldChar w:fldCharType="separate"/>
-            </w:r>
-            <w:r>
-              <w:rPr>
-                <w:rStyle w:val="Hyperlink"/>
-                <w:rFonts w:ascii="Public Sans" w:hAnsi="Public Sans"/>
-                <w:color w:val="000000" w:themeColor="text1"/>
-                <w:sz w:val="20"/>
-                <w:szCs w:val="20"/>
-                <w:u w:val="none"/>
-              </w:rPr>
-              <w:t>github.com/maxpetretta</w:t>
-            </w:r>
-            <w:r>
-              <w:rPr>
-                <w:rFonts w:ascii="Public Sans" w:hAnsi="Public Sans"/>
-                <w:color w:val="000000" w:themeColor="text1"/>
-                <w:sz w:val="20"/>
-                <w:szCs w:val="20"/>
-              </w:rPr>
-              <w:fldChar w:fldCharType="end"/>
-            </w:r>
+            <w:hyperlink r:id="rId6" w:history="1">
+              <w:r>
+                <w:rPr>
+                  <w:rStyle w:val="Hyperlink"/>
+                  <w:rFonts w:ascii="Public Sans" w:hAnsi="Public Sans"/>
+                  <w:color w:val="000000" w:themeColor="text1"/>
+                  <w:sz w:val="20"/>
+                  <w:szCs w:val="20"/>
+                  <w:u w:val="none"/>
+                </w:rPr>
+                <w:t>github.com/</w:t>
+              </w:r>
+              <w:proofErr w:type="spellStart"/>
+              <w:r>
+                <w:rPr>
+                  <w:rStyle w:val="Hyperlink"/>
+                  <w:rFonts w:ascii="Public Sans" w:hAnsi="Public Sans"/>
+                  <w:color w:val="000000" w:themeColor="text1"/>
+                  <w:sz w:val="20"/>
+                  <w:szCs w:val="20"/>
+                  <w:u w:val="none"/>
+                </w:rPr>
+                <w:t>maxpetretta</w:t>
+              </w:r>
+              <w:proofErr w:type="spellEnd"/>
+            </w:hyperlink>
           </w:p>
         </w:tc>
       </w:tr>
       <w:tr>
         <w:trPr>
-          <w:trHeight w:val="317"/>
+          <w:trHeight w:val="288"/>
         </w:trPr>
         <w:tc>
           <w:tcPr>
@@ -338,7 +267,7 @@
                 <w:szCs w:val="20"/>
               </w:rPr>
             </w:pPr>
-            <w:hyperlink r:id="rId5" w:history="1">
+            <w:hyperlink r:id="rId7" w:history="1">
               <w:r>
                 <w:rPr>
                   <w:rStyle w:val="Hyperlink"/>
@@ -348,29 +277,7 @@
                   <w:szCs w:val="20"/>
                   <w:u w:val="none"/>
                 </w:rPr>
-                <w:t>linkedin.com/in/m</w:t>
-              </w:r>
-              <w:r>
-                <w:rPr>
-                  <w:rStyle w:val="Hyperlink"/>
-                  <w:rFonts w:ascii="Public Sans" w:hAnsi="Public Sans"/>
-                  <w:color w:val="000000" w:themeColor="text1"/>
-                  <w:sz w:val="20"/>
-                  <w:szCs w:val="20"/>
-                  <w:u w:val="none"/>
-                </w:rPr>
-                <w:t>a</w:t>
-              </w:r>
-              <w:r>
-                <w:rPr>
-                  <w:rStyle w:val="Hyperlink"/>
-                  <w:rFonts w:ascii="Public Sans" w:hAnsi="Public Sans"/>
-                  <w:color w:val="000000" w:themeColor="text1"/>
-                  <w:sz w:val="20"/>
-                  <w:szCs w:val="20"/>
-                  <w:u w:val="none"/>
-                </w:rPr>
-                <w:t>xpetretta</w:t>
+                <w:t>linkedin.com/in/maxpetretta</w:t>
               </w:r>
             </w:hyperlink>
           </w:p>
@@ -508,7 +415,7 @@
           <w:sz w:val="22"/>
           <w:szCs w:val="22"/>
         </w:rPr>
-        <w:t xml:space="preserve">AWS, </w:t>
+        <w:t>Python, Terraform</w:t>
       </w:r>
       <w:r>
         <w:rPr>
@@ -518,9 +425,8 @@
           <w:sz w:val="22"/>
           <w:szCs w:val="22"/>
         </w:rPr>
-        <w:t xml:space="preserve">Azure, Terraform, </w:t>
-      </w:r>
-      <w:proofErr w:type="spellStart"/>
+        <w:t xml:space="preserve">, </w:t>
+      </w:r>
       <w:r>
         <w:rPr>
           <w:rFonts w:ascii="Public Sans" w:hAnsi="Public Sans"/>
@@ -529,9 +435,8 @@
           <w:sz w:val="22"/>
           <w:szCs w:val="22"/>
         </w:rPr>
-        <w:t>Terragrunt</w:t>
-      </w:r>
-      <w:proofErr w:type="spellEnd"/>
+        <w:t xml:space="preserve">Azure, </w:t>
+      </w:r>
       <w:r>
         <w:rPr>
           <w:rFonts w:ascii="Public Sans" w:hAnsi="Public Sans"/>
@@ -540,7 +445,7 @@
           <w:sz w:val="22"/>
           <w:szCs w:val="22"/>
         </w:rPr>
-        <w:t xml:space="preserve">, </w:t>
+        <w:t xml:space="preserve">Kubernetes, </w:t>
       </w:r>
       <w:r>
         <w:rPr>
@@ -618,31 +523,55 @@
           <w:sz w:val="20"/>
           <w:szCs w:val="20"/>
         </w:rPr>
-        <w:t>Led elements of critical corporate spin-off preparations, taking on additional responsibilities in overseeing team’s deliverables</w:t>
-      </w:r>
-      <w:r>
-        <w:rPr>
-          <w:rFonts w:ascii="Public Sans" w:hAnsi="Public Sans"/>
-          <w:sz w:val="20"/>
-          <w:szCs w:val="20"/>
-        </w:rPr>
-        <w:t xml:space="preserve"> and</w:t>
-      </w:r>
-      <w:r>
-        <w:rPr>
-          <w:rFonts w:ascii="Public Sans" w:hAnsi="Public Sans"/>
-          <w:sz w:val="20"/>
-          <w:szCs w:val="20"/>
-        </w:rPr>
-        <w:t xml:space="preserve"> 6-month</w:t>
-      </w:r>
-      <w:r>
-        <w:rPr>
-          <w:rFonts w:ascii="Public Sans" w:hAnsi="Public Sans"/>
-          <w:sz w:val="20"/>
-          <w:szCs w:val="20"/>
-        </w:rPr>
-        <w:t xml:space="preserve"> direction</w:t>
+        <w:t xml:space="preserve">Led critical corporate spin-off initiatives, taking on additional responsibilities in overseeing team’s </w:t>
+      </w:r>
+      <w:r>
+        <w:rPr>
+          <w:rFonts w:ascii="Public Sans" w:hAnsi="Public Sans"/>
+          <w:sz w:val="20"/>
+          <w:szCs w:val="20"/>
+        </w:rPr>
+        <w:t xml:space="preserve">future </w:t>
+      </w:r>
+      <w:r>
+        <w:rPr>
+          <w:rFonts w:ascii="Public Sans" w:hAnsi="Public Sans"/>
+          <w:sz w:val="20"/>
+          <w:szCs w:val="20"/>
+        </w:rPr>
+        <w:t>deliverables and technical direction</w:t>
+      </w:r>
+      <w:r>
+        <w:rPr>
+          <w:rFonts w:ascii="Public Sans" w:hAnsi="Public Sans"/>
+          <w:sz w:val="20"/>
+          <w:szCs w:val="20"/>
+        </w:rPr>
+        <w:t>, provid</w:t>
+      </w:r>
+      <w:r>
+        <w:rPr>
+          <w:rFonts w:ascii="Public Sans" w:hAnsi="Public Sans"/>
+          <w:sz w:val="20"/>
+          <w:szCs w:val="20"/>
+        </w:rPr>
+        <w:t xml:space="preserve">ing </w:t>
+      </w:r>
+      <w:r>
+        <w:rPr>
+          <w:rFonts w:ascii="Public Sans" w:hAnsi="Public Sans"/>
+          <w:sz w:val="20"/>
+          <w:szCs w:val="20"/>
+        </w:rPr>
+        <w:t>status updates</w:t>
+      </w:r>
+      <w:r>
+        <w:rPr>
+          <w:rFonts w:ascii="Public Sans" w:hAnsi="Public Sans"/>
+          <w:sz w:val="20"/>
+          <w:szCs w:val="20"/>
+        </w:rPr>
+        <w:t xml:space="preserve"> to leadership</w:t>
       </w:r>
     </w:p>
     <w:p>
@@ -670,7 +599,7 @@
           <w:sz w:val="20"/>
           <w:szCs w:val="20"/>
         </w:rPr>
-        <w:t xml:space="preserve">Designed transition plan to full </w:t>
+        <w:t xml:space="preserve">Designed full </w:t>
       </w:r>
       <w:proofErr w:type="spellStart"/>
       <w:r>
@@ -688,31 +617,7 @@
           <w:sz w:val="20"/>
           <w:szCs w:val="20"/>
         </w:rPr>
-        <w:t xml:space="preserve"> infrastructure model, accounting for existing cloud resources and ongoing migrations</w:t>
-      </w:r>
-      <w:r>
-        <w:rPr>
-          <w:rFonts w:ascii="Public Sans" w:hAnsi="Public Sans"/>
-          <w:sz w:val="20"/>
-          <w:szCs w:val="20"/>
-        </w:rPr>
-        <w:t>,</w:t>
-      </w:r>
-      <w:r>
-        <w:rPr>
-          <w:rFonts w:ascii="Public Sans" w:hAnsi="Public Sans"/>
-          <w:sz w:val="20"/>
-          <w:szCs w:val="20"/>
-        </w:rPr>
-        <w:t xml:space="preserve"> to ensure uninterrupted service</w:t>
-      </w:r>
-      <w:r>
-        <w:rPr>
-          <w:rFonts w:ascii="Public Sans" w:hAnsi="Public Sans"/>
-          <w:sz w:val="20"/>
-          <w:szCs w:val="20"/>
-        </w:rPr>
-        <w:t xml:space="preserve"> for 100+ applications</w:t>
+        <w:t xml:space="preserve"> infrastructure model and transition plan, accounting for existing resources and ongoing migrations, to ensure uninterrupted service for over 120 applications</w:t>
       </w:r>
     </w:p>
     <w:p>
@@ -740,200 +645,23 @@
           <w:sz w:val="20"/>
           <w:szCs w:val="20"/>
         </w:rPr>
-        <w:t xml:space="preserve">Onboarded </w:t>
-      </w:r>
-      <w:r>
-        <w:rPr>
-          <w:rFonts w:ascii="Public Sans" w:hAnsi="Public Sans"/>
-          <w:sz w:val="20"/>
-          <w:szCs w:val="20"/>
-        </w:rPr>
-        <w:t xml:space="preserve">new </w:t>
-      </w:r>
-      <w:r>
-        <w:rPr>
-          <w:rFonts w:ascii="Public Sans" w:hAnsi="Public Sans"/>
-          <w:sz w:val="20"/>
-          <w:szCs w:val="20"/>
-        </w:rPr>
-        <w:t xml:space="preserve">engineers to team, and </w:t>
-      </w:r>
-      <w:r>
-        <w:rPr>
-          <w:rFonts w:ascii="Public Sans" w:hAnsi="Public Sans"/>
-          <w:sz w:val="20"/>
-          <w:szCs w:val="20"/>
-        </w:rPr>
-        <w:t>mentored several</w:t>
-      </w:r>
-      <w:r>
-        <w:rPr>
-          <w:rFonts w:ascii="Public Sans" w:hAnsi="Public Sans"/>
-          <w:sz w:val="20"/>
-          <w:szCs w:val="20"/>
-        </w:rPr>
-        <w:t xml:space="preserve"> junior develop</w:t>
-      </w:r>
-      <w:r>
-        <w:rPr>
-          <w:rFonts w:ascii="Public Sans" w:hAnsi="Public Sans"/>
-          <w:sz w:val="20"/>
-          <w:szCs w:val="20"/>
-        </w:rPr>
-        <w:t>er</w:t>
-      </w:r>
-      <w:r>
-        <w:rPr>
-          <w:rFonts w:ascii="Public Sans" w:hAnsi="Public Sans"/>
-          <w:sz w:val="20"/>
-          <w:szCs w:val="20"/>
-        </w:rPr>
-        <w:t>s new to cloud technologies</w:t>
-      </w:r>
-    </w:p>
-    <w:p>
-      <w:pPr>
-        <w:tabs>
-          <w:tab w:val="right" w:pos="10080"/>
-        </w:tabs>
-        <w:spacing w:after="60"/>
-        <w:rPr>
-          <w:rFonts w:ascii="Public Sans" w:hAnsi="Public Sans"/>
-          <w:sz w:val="20"/>
-          <w:szCs w:val="20"/>
-        </w:rPr>
-      </w:pPr>
-    </w:p>
-    <w:p>
-      <w:pPr>
-        <w:tabs>
-          <w:tab w:val="right" w:pos="10080"/>
-        </w:tabs>
-        <w:spacing w:after="60"/>
-        <w:ind w:left="270"/>
-        <w:rPr>
-          <w:rFonts w:ascii="Public Sans" w:hAnsi="Public Sans"/>
-          <w:sz w:val="22"/>
-          <w:szCs w:val="22"/>
-        </w:rPr>
-      </w:pPr>
-      <w:r>
-        <w:rPr>
-          <w:rFonts w:ascii="Public Sans" w:hAnsi="Public Sans"/>
-          <w:b/>
-          <w:bCs/>
-          <w:sz w:val="22"/>
-          <w:szCs w:val="22"/>
-        </w:rPr>
-        <w:t xml:space="preserve">GE Healthcare | </w:t>
-      </w:r>
-      <w:r>
-        <w:rPr>
-          <w:rFonts w:ascii="Public Sans" w:hAnsi="Public Sans"/>
-          <w:b/>
-          <w:bCs/>
-          <w:sz w:val="22"/>
-          <w:szCs w:val="22"/>
-        </w:rPr>
-        <w:t xml:space="preserve">Senior </w:t>
-      </w:r>
-      <w:r>
-        <w:rPr>
-          <w:rFonts w:ascii="Public Sans" w:hAnsi="Public Sans"/>
-          <w:b/>
-          <w:bCs/>
-          <w:sz w:val="22"/>
-          <w:szCs w:val="22"/>
-        </w:rPr>
-        <w:t>Software Engineer</w:t>
-      </w:r>
-      <w:r>
-        <w:rPr>
-          <w:rFonts w:ascii="Public Sans" w:hAnsi="Public Sans"/>
-          <w:sz w:val="22"/>
-          <w:szCs w:val="22"/>
-        </w:rPr>
-        <w:tab/>
-        <w:t>Milwaukee, WI</w:t>
-      </w:r>
-    </w:p>
-    <w:p>
-      <w:pPr>
-        <w:tabs>
-          <w:tab w:val="right" w:pos="10080"/>
-        </w:tabs>
-        <w:spacing w:after="120"/>
-        <w:ind w:left="270"/>
-        <w:rPr>
-          <w:rFonts w:ascii="Public Sans" w:hAnsi="Public Sans"/>
-          <w:sz w:val="22"/>
-          <w:szCs w:val="22"/>
-        </w:rPr>
-      </w:pPr>
-      <w:r>
-        <w:rPr>
-          <w:rFonts w:ascii="Public Sans" w:hAnsi="Public Sans"/>
-          <w:i/>
-          <w:iCs/>
-          <w:sz w:val="22"/>
-          <w:szCs w:val="22"/>
-        </w:rPr>
-        <w:t xml:space="preserve">Azure, Terraform, </w:t>
-      </w:r>
-      <w:proofErr w:type="spellStart"/>
-      <w:r>
-        <w:rPr>
-          <w:rFonts w:ascii="Public Sans" w:hAnsi="Public Sans"/>
-          <w:i/>
-          <w:iCs/>
-          <w:sz w:val="22"/>
-          <w:szCs w:val="22"/>
-        </w:rPr>
-        <w:t>Terragrunt</w:t>
-      </w:r>
-      <w:proofErr w:type="spellEnd"/>
-      <w:r>
-        <w:rPr>
-          <w:rFonts w:ascii="Public Sans" w:hAnsi="Public Sans"/>
-          <w:i/>
-          <w:iCs/>
-          <w:sz w:val="22"/>
-          <w:szCs w:val="22"/>
-        </w:rPr>
-        <w:t>, Docker, DevOps Pipelines</w:t>
-      </w:r>
-      <w:r>
-        <w:rPr>
-          <w:rFonts w:ascii="Public Sans" w:hAnsi="Public Sans"/>
-          <w:sz w:val="22"/>
-          <w:szCs w:val="22"/>
-        </w:rPr>
-        <w:tab/>
-        <w:t xml:space="preserve">Aug 2020 </w:t>
-      </w:r>
-      <w:r>
-        <w:rPr>
-          <w:rFonts w:ascii="Public Sans" w:hAnsi="Public Sans"/>
-          <w:sz w:val="22"/>
-          <w:szCs w:val="22"/>
-        </w:rPr>
-        <w:t>–</w:t>
-      </w:r>
-      <w:r>
-        <w:rPr>
-          <w:rFonts w:ascii="Public Sans" w:hAnsi="Public Sans"/>
-          <w:sz w:val="22"/>
-          <w:szCs w:val="22"/>
-        </w:rPr>
-        <w:t xml:space="preserve"> </w:t>
-      </w:r>
-      <w:r>
-        <w:rPr>
-          <w:rFonts w:ascii="Public Sans" w:hAnsi="Public Sans"/>
-          <w:sz w:val="22"/>
-          <w:szCs w:val="22"/>
-        </w:rPr>
-        <w:t>Feb 2022</w:t>
+        <w:t>Conducted architecture and code reviews for a team of over 10 engineers, onboar</w:t>
+      </w:r>
+      <w:r>
+        <w:rPr>
+          <w:rFonts w:ascii="Public Sans" w:hAnsi="Public Sans"/>
+          <w:sz w:val="20"/>
+          <w:szCs w:val="20"/>
+        </w:rPr>
+        <w:t>ding</w:t>
+      </w:r>
+      <w:r>
+        <w:rPr>
+          <w:rFonts w:ascii="Public Sans" w:hAnsi="Public Sans"/>
+          <w:sz w:val="20"/>
+          <w:szCs w:val="20"/>
+        </w:rPr>
+        <w:t xml:space="preserve"> new members</w:t>
       </w:r>
     </w:p>
     <w:p>
@@ -961,23 +689,139 @@
           <w:sz w:val="20"/>
           <w:szCs w:val="20"/>
         </w:rPr>
-        <w:t xml:space="preserve">Designed and implemented an infrastructure-as-code templating system, serving as the foundation to all Azure hosted applications at GE Healthcare, </w:t>
-      </w:r>
-      <w:r>
-        <w:rPr>
-          <w:rFonts w:ascii="Public Sans" w:hAnsi="Public Sans"/>
-          <w:sz w:val="20"/>
-          <w:szCs w:val="20"/>
-        </w:rPr>
-        <w:t>decreasing</w:t>
-      </w:r>
-      <w:r>
-        <w:rPr>
-          <w:rFonts w:ascii="Public Sans" w:hAnsi="Public Sans"/>
-          <w:sz w:val="20"/>
-          <w:szCs w:val="20"/>
-        </w:rPr>
-        <w:t xml:space="preserve"> development time from weeks to days</w:t>
+        <w:t>Managed two junior developers, providing guidance and mentorship in cloud technologies</w:t>
+      </w:r>
+    </w:p>
+    <w:p>
+      <w:pPr>
+        <w:tabs>
+          <w:tab w:val="right" w:pos="10080"/>
+        </w:tabs>
+        <w:rPr>
+          <w:rFonts w:ascii="Public Sans" w:hAnsi="Public Sans"/>
+          <w:sz w:val="19"/>
+          <w:szCs w:val="19"/>
+        </w:rPr>
+      </w:pPr>
+    </w:p>
+    <w:p>
+      <w:pPr>
+        <w:tabs>
+          <w:tab w:val="right" w:pos="10080"/>
+        </w:tabs>
+        <w:spacing w:after="60"/>
+        <w:ind w:left="270"/>
+        <w:rPr>
+          <w:rFonts w:ascii="Public Sans" w:hAnsi="Public Sans"/>
+          <w:sz w:val="22"/>
+          <w:szCs w:val="22"/>
+        </w:rPr>
+      </w:pPr>
+      <w:r>
+        <w:rPr>
+          <w:rFonts w:ascii="Public Sans" w:hAnsi="Public Sans"/>
+          <w:b/>
+          <w:bCs/>
+          <w:sz w:val="22"/>
+          <w:szCs w:val="22"/>
+        </w:rPr>
+        <w:t xml:space="preserve">GE Healthcare | </w:t>
+      </w:r>
+      <w:r>
+        <w:rPr>
+          <w:rFonts w:ascii="Public Sans" w:hAnsi="Public Sans"/>
+          <w:b/>
+          <w:bCs/>
+          <w:sz w:val="22"/>
+          <w:szCs w:val="22"/>
+        </w:rPr>
+        <w:t xml:space="preserve">Senior </w:t>
+      </w:r>
+      <w:r>
+        <w:rPr>
+          <w:rFonts w:ascii="Public Sans" w:hAnsi="Public Sans"/>
+          <w:b/>
+          <w:bCs/>
+          <w:sz w:val="22"/>
+          <w:szCs w:val="22"/>
+        </w:rPr>
+        <w:t>Software Engineer</w:t>
+      </w:r>
+      <w:r>
+        <w:rPr>
+          <w:rFonts w:ascii="Public Sans" w:hAnsi="Public Sans"/>
+          <w:sz w:val="22"/>
+          <w:szCs w:val="22"/>
+        </w:rPr>
+        <w:tab/>
+        <w:t>Milwaukee, WI</w:t>
+      </w:r>
+    </w:p>
+    <w:p>
+      <w:pPr>
+        <w:tabs>
+          <w:tab w:val="right" w:pos="10080"/>
+        </w:tabs>
+        <w:spacing w:after="120"/>
+        <w:ind w:left="270"/>
+        <w:rPr>
+          <w:rFonts w:ascii="Public Sans" w:hAnsi="Public Sans"/>
+          <w:sz w:val="22"/>
+          <w:szCs w:val="22"/>
+        </w:rPr>
+      </w:pPr>
+      <w:r>
+        <w:rPr>
+          <w:rFonts w:ascii="Public Sans" w:hAnsi="Public Sans"/>
+          <w:i/>
+          <w:iCs/>
+          <w:sz w:val="22"/>
+          <w:szCs w:val="22"/>
+        </w:rPr>
+        <w:t xml:space="preserve">JavaScript, Node.js, Python, Terraform, AWS, </w:t>
+      </w:r>
+      <w:r>
+        <w:rPr>
+          <w:rFonts w:ascii="Public Sans" w:hAnsi="Public Sans"/>
+          <w:i/>
+          <w:iCs/>
+          <w:sz w:val="22"/>
+          <w:szCs w:val="22"/>
+        </w:rPr>
+        <w:t>Azure</w:t>
+      </w:r>
+      <w:r>
+        <w:rPr>
+          <w:rFonts w:ascii="Public Sans" w:hAnsi="Public Sans"/>
+          <w:sz w:val="22"/>
+          <w:szCs w:val="22"/>
+        </w:rPr>
+        <w:tab/>
+        <w:t xml:space="preserve">Aug 2020 </w:t>
+      </w:r>
+      <w:r>
+        <w:rPr>
+          <w:rFonts w:ascii="Public Sans" w:hAnsi="Public Sans"/>
+          <w:sz w:val="22"/>
+          <w:szCs w:val="22"/>
+        </w:rPr>
+        <w:t>–</w:t>
+      </w:r>
+      <w:r>
+        <w:rPr>
+          <w:rFonts w:ascii="Public Sans" w:hAnsi="Public Sans"/>
+          <w:sz w:val="22"/>
+          <w:szCs w:val="22"/>
+        </w:rPr>
+        <w:t xml:space="preserve"> </w:t>
+      </w:r>
+      <w:r>
+        <w:rPr>
+          <w:rFonts w:ascii="Public Sans" w:hAnsi="Public Sans"/>
+          <w:sz w:val="22"/>
+          <w:szCs w:val="22"/>
+        </w:rPr>
+        <w:t>Feb 2022</w:t>
       </w:r>
     </w:p>
     <w:p>
@@ -1005,31 +849,7 @@
           <w:sz w:val="20"/>
           <w:szCs w:val="20"/>
         </w:rPr>
-        <w:t xml:space="preserve">Fully automated the resource deployment process for new applications, eliminating manual efforts and reducing turnaround times by </w:t>
-      </w:r>
-      <w:r>
-        <w:rPr>
-          <w:rFonts w:ascii="Public Sans" w:hAnsi="Public Sans"/>
-          <w:sz w:val="20"/>
-          <w:szCs w:val="20"/>
-        </w:rPr>
-        <w:t>75</w:t>
-      </w:r>
-      <w:r>
-        <w:rPr>
-          <w:rFonts w:ascii="Public Sans" w:hAnsi="Public Sans"/>
-          <w:sz w:val="20"/>
-          <w:szCs w:val="20"/>
-        </w:rPr>
-        <w:t>%</w:t>
-      </w:r>
-      <w:r>
-        <w:rPr>
-          <w:rFonts w:ascii="Public Sans" w:hAnsi="Public Sans"/>
-          <w:sz w:val="20"/>
-          <w:szCs w:val="20"/>
-        </w:rPr>
-        <w:t>, delivering fully configurable CI/CD pipelines</w:t>
+        <w:t>Designed and implemented an infrastructure-as-code template framework, serving as the foundation to all cloud-hosted applications at GE Healthcare, decreasing development time from weeks to days</w:t>
       </w:r>
     </w:p>
     <w:p>
@@ -1057,7 +877,7 @@
           <w:sz w:val="20"/>
           <w:szCs w:val="20"/>
         </w:rPr>
-        <w:t>Directed operations team in migration efforts, moving over 80 internal applications to the cloud</w:t>
+        <w:t>Fully automated the resource deployment process for new applications, eliminating manual efforts and reducing turnaround times by 75%, delivering fully configurable CI/CD pipelines</w:t>
       </w:r>
     </w:p>
     <w:p>
@@ -1085,18 +905,110 @@
           <w:sz w:val="20"/>
           <w:szCs w:val="20"/>
         </w:rPr>
-        <w:t>Worked in a team of 8+ engineers building core modules pertaining to Azure containers instances, app services, virtual machines, application gateways, databases, and virtual networks</w:t>
-      </w:r>
-    </w:p>
-    <w:p>
-      <w:pPr>
-        <w:tabs>
-          <w:tab w:val="right" w:pos="10080"/>
-        </w:tabs>
-        <w:rPr>
-          <w:rFonts w:ascii="Public Sans" w:hAnsi="Public Sans"/>
-          <w:sz w:val="20"/>
-          <w:szCs w:val="20"/>
+        <w:t>Developed backend API</w:t>
+      </w:r>
+      <w:r>
+        <w:rPr>
+          <w:rFonts w:ascii="Public Sans" w:hAnsi="Public Sans"/>
+          <w:sz w:val="20"/>
+          <w:szCs w:val="20"/>
+        </w:rPr>
+        <w:t>s</w:t>
+      </w:r>
+      <w:r>
+        <w:rPr>
+          <w:rFonts w:ascii="Public Sans" w:hAnsi="Public Sans"/>
+          <w:sz w:val="20"/>
+          <w:szCs w:val="20"/>
+        </w:rPr>
+        <w:t xml:space="preserve"> for dynamically running large-scale ML compute jobs, involving millions of service technician records and machine sensor data</w:t>
+      </w:r>
+      <w:r>
+        <w:rPr>
+          <w:rFonts w:ascii="Public Sans" w:hAnsi="Public Sans"/>
+          <w:sz w:val="20"/>
+          <w:szCs w:val="20"/>
+        </w:rPr>
+        <w:t>, and notifying users once complete</w:t>
+      </w:r>
+    </w:p>
+    <w:p>
+      <w:pPr>
+        <w:pStyle w:val="ListParagraph"/>
+        <w:numPr>
+          <w:ilvl w:val="0"/>
+          <w:numId w:val="1"/>
+        </w:numPr>
+        <w:tabs>
+          <w:tab w:val="right" w:pos="10080"/>
+        </w:tabs>
+        <w:spacing w:after="60"/>
+        <w:ind w:left="547" w:hanging="187"/>
+        <w:contextualSpacing w:val="0"/>
+        <w:rPr>
+          <w:rFonts w:ascii="Public Sans" w:hAnsi="Public Sans"/>
+          <w:sz w:val="20"/>
+          <w:szCs w:val="20"/>
+        </w:rPr>
+      </w:pPr>
+      <w:r>
+        <w:rPr>
+          <w:rFonts w:ascii="Public Sans" w:hAnsi="Public Sans"/>
+          <w:sz w:val="20"/>
+          <w:szCs w:val="20"/>
+        </w:rPr>
+        <w:t xml:space="preserve">Built multiple </w:t>
+      </w:r>
+      <w:r>
+        <w:rPr>
+          <w:rFonts w:ascii="Public Sans" w:hAnsi="Public Sans"/>
+          <w:sz w:val="20"/>
+          <w:szCs w:val="20"/>
+        </w:rPr>
+        <w:t>REST</w:t>
+      </w:r>
+      <w:r>
+        <w:rPr>
+          <w:rFonts w:ascii="Public Sans" w:hAnsi="Public Sans"/>
+          <w:sz w:val="20"/>
+          <w:szCs w:val="20"/>
+        </w:rPr>
+        <w:t xml:space="preserve"> </w:t>
+      </w:r>
+      <w:r>
+        <w:rPr>
+          <w:rFonts w:ascii="Public Sans" w:hAnsi="Public Sans"/>
+          <w:sz w:val="20"/>
+          <w:szCs w:val="20"/>
+        </w:rPr>
+        <w:t>services</w:t>
+      </w:r>
+      <w:r>
+        <w:rPr>
+          <w:rFonts w:ascii="Public Sans" w:hAnsi="Public Sans"/>
+          <w:sz w:val="20"/>
+          <w:szCs w:val="20"/>
+        </w:rPr>
+        <w:t xml:space="preserve"> to manage existing cloud resources</w:t>
+      </w:r>
+      <w:r>
+        <w:rPr>
+          <w:rFonts w:ascii="Public Sans" w:hAnsi="Public Sans"/>
+          <w:sz w:val="20"/>
+          <w:szCs w:val="20"/>
+        </w:rPr>
+        <w:t>, including DNS and IP address blocks</w:t>
+      </w:r>
+    </w:p>
+    <w:p>
+      <w:pPr>
+        <w:tabs>
+          <w:tab w:val="right" w:pos="10080"/>
+        </w:tabs>
+        <w:rPr>
+          <w:rFonts w:ascii="Public Sans" w:hAnsi="Public Sans"/>
+          <w:sz w:val="19"/>
+          <w:szCs w:val="19"/>
         </w:rPr>
       </w:pPr>
     </w:p>
@@ -1161,7 +1073,37 @@
           <w:sz w:val="22"/>
           <w:szCs w:val="22"/>
         </w:rPr>
-        <w:t>AWS, Python, Java, Spring Boot, React, SQL Server</w:t>
+        <w:t xml:space="preserve">React, Java, Spring Boot, </w:t>
+      </w:r>
+      <w:r>
+        <w:rPr>
+          <w:rFonts w:ascii="Public Sans" w:hAnsi="Public Sans"/>
+          <w:i/>
+          <w:iCs/>
+          <w:sz w:val="22"/>
+          <w:szCs w:val="22"/>
+        </w:rPr>
+        <w:t xml:space="preserve">AWS, </w:t>
+      </w:r>
+      <w:r>
+        <w:rPr>
+          <w:rFonts w:ascii="Public Sans" w:hAnsi="Public Sans"/>
+          <w:i/>
+          <w:iCs/>
+          <w:sz w:val="22"/>
+          <w:szCs w:val="22"/>
+        </w:rPr>
+        <w:t xml:space="preserve">PostgreSQL, </w:t>
+      </w:r>
+      <w:r>
+        <w:rPr>
+          <w:rFonts w:ascii="Public Sans" w:hAnsi="Public Sans"/>
+          <w:i/>
+          <w:iCs/>
+          <w:sz w:val="22"/>
+          <w:szCs w:val="22"/>
+        </w:rPr>
+        <w:t>SQL Server</w:t>
       </w:r>
       <w:r>
         <w:rPr>
@@ -1242,7 +1184,15 @@
           <w:sz w:val="20"/>
           <w:szCs w:val="20"/>
         </w:rPr>
-        <w:t>Developed API for dynamically starting EC2 instances to process large-scale compute jobs, involving millions of service technician records and machine sensor data</w:t>
+        <w:t>Coordinated</w:t>
+      </w:r>
+      <w:r>
+        <w:rPr>
+          <w:rFonts w:ascii="Public Sans" w:hAnsi="Public Sans"/>
+          <w:sz w:val="20"/>
+          <w:szCs w:val="20"/>
+        </w:rPr>
+        <w:t xml:space="preserve"> international teams in 4 countries to roll out biometric authentication for factory workers, presented findings to business executive team on employee adoption, effectiveness, and feedback</w:t>
       </w:r>
     </w:p>
     <w:p>
@@ -1270,7 +1220,23 @@
           <w:sz w:val="20"/>
           <w:szCs w:val="20"/>
         </w:rPr>
-        <w:t>Worked with international teams in 4 countries to roll out biometric authentication for factory workers, presented findings to business executive team on employee adoption, effectiveness, and feedback</w:t>
+        <w:t xml:space="preserve">Implemented new core data table view with fully customizable filters and sorting, collaborating with UX designer on solutions, </w:t>
+      </w:r>
+      <w:r>
+        <w:rPr>
+          <w:rFonts w:ascii="Public Sans" w:hAnsi="Public Sans"/>
+          <w:sz w:val="20"/>
+          <w:szCs w:val="20"/>
+        </w:rPr>
+        <w:t xml:space="preserve">and </w:t>
+      </w:r>
+      <w:r>
+        <w:rPr>
+          <w:rFonts w:ascii="Public Sans" w:hAnsi="Public Sans"/>
+          <w:sz w:val="20"/>
+          <w:szCs w:val="20"/>
+        </w:rPr>
+        <w:t>collecting customer feedback</w:t>
       </w:r>
     </w:p>
     <w:p>
@@ -1298,7 +1264,31 @@
           <w:sz w:val="20"/>
           <w:szCs w:val="20"/>
         </w:rPr>
-        <w:t>Specialized in cloud infrastructure, including AWS Solutions Architect certifications</w:t>
+        <w:t>Built</w:t>
+      </w:r>
+      <w:r>
+        <w:rPr>
+          <w:rFonts w:ascii="Public Sans" w:hAnsi="Public Sans"/>
+          <w:sz w:val="20"/>
+          <w:szCs w:val="20"/>
+        </w:rPr>
+        <w:t xml:space="preserve"> integration between CRM tool and HR database system, including unit</w:t>
+      </w:r>
+      <w:r>
+        <w:rPr>
+          <w:rFonts w:ascii="Public Sans" w:hAnsi="Public Sans"/>
+          <w:sz w:val="20"/>
+          <w:szCs w:val="20"/>
+        </w:rPr>
+        <w:t xml:space="preserve"> and </w:t>
+      </w:r>
+      <w:r>
+        <w:rPr>
+          <w:rFonts w:ascii="Public Sans" w:hAnsi="Public Sans"/>
+          <w:sz w:val="20"/>
+          <w:szCs w:val="20"/>
+        </w:rPr>
+        <w:t>performance testing</w:t>
       </w:r>
     </w:p>
     <w:p>
@@ -1326,7 +1316,23 @@
           <w:sz w:val="20"/>
           <w:szCs w:val="20"/>
         </w:rPr>
-        <w:t>Completed 4 rotations including full stack development, data analysis, and product deployments</w:t>
+        <w:t xml:space="preserve">Worked in full-stack capacity on suite of factory web apps, adding new UI features and </w:t>
+      </w:r>
+      <w:r>
+        <w:rPr>
+          <w:rFonts w:ascii="Public Sans" w:hAnsi="Public Sans"/>
+          <w:sz w:val="20"/>
+          <w:szCs w:val="20"/>
+        </w:rPr>
+        <w:t>API</w:t>
+      </w:r>
+      <w:r>
+        <w:rPr>
+          <w:rFonts w:ascii="Public Sans" w:hAnsi="Public Sans"/>
+          <w:sz w:val="20"/>
+          <w:szCs w:val="20"/>
+        </w:rPr>
+        <w:t xml:space="preserve"> endpoints</w:t>
       </w:r>
     </w:p>
     <w:p>
@@ -1372,8 +1378,8 @@
         <w:tabs>
           <w:tab w:val="right" w:pos="10080"/>
         </w:tabs>
-        <w:spacing w:after="60"/>
-        <w:ind w:left="270"/>
+        <w:spacing w:after="120"/>
+        <w:ind w:left="274"/>
         <w:rPr>
           <w:rFonts w:ascii="Public Sans" w:hAnsi="Public Sans"/>
           <w:i/>
@@ -1504,6 +1510,7 @@
         <w:tabs>
           <w:tab w:val="right" w:pos="10080"/>
         </w:tabs>
+        <w:spacing w:after="60"/>
         <w:ind w:left="274"/>
         <w:rPr>
           <w:rFonts w:ascii="Public Sans" w:hAnsi="Public Sans"/>
@@ -1669,7 +1676,7 @@
           <w:sz w:val="22"/>
           <w:szCs w:val="22"/>
         </w:rPr>
-        <w:t>B.S. in Computer Science, GPA: 3.53</w:t>
+        <w:t>B.S. in Computer Science</w:t>
       </w:r>
       <w:r>
         <w:rPr>
@@ -1858,15 +1865,31 @@
           <w:sz w:val="22"/>
           <w:szCs w:val="22"/>
         </w:rPr>
-        <w:t xml:space="preserve">Ethereum, Hardhat, </w:t>
-      </w:r>
-      <w:r>
-        <w:rPr>
-          <w:rFonts w:ascii="Public Sans" w:hAnsi="Public Sans"/>
-          <w:sz w:val="22"/>
-          <w:szCs w:val="22"/>
-        </w:rPr>
-        <w:t xml:space="preserve">AWS, Azure, React, Next.js, Node.js, </w:t>
+        <w:t>Ethereum, Hardhat</w:t>
+      </w:r>
+      <w:r>
+        <w:rPr>
+          <w:rFonts w:ascii="Public Sans" w:hAnsi="Public Sans"/>
+          <w:sz w:val="22"/>
+          <w:szCs w:val="22"/>
+        </w:rPr>
+        <w:t xml:space="preserve">, React, Next.js, Node.js, </w:t>
+      </w:r>
+      <w:r>
+        <w:rPr>
+          <w:rFonts w:ascii="Public Sans" w:hAnsi="Public Sans"/>
+          <w:sz w:val="22"/>
+          <w:szCs w:val="22"/>
+        </w:rPr>
+        <w:t>AWS, Azure</w:t>
+      </w:r>
+      <w:r>
+        <w:rPr>
+          <w:rFonts w:ascii="Public Sans" w:hAnsi="Public Sans"/>
+          <w:sz w:val="22"/>
+          <w:szCs w:val="22"/>
+        </w:rPr>
+        <w:t xml:space="preserve">, </w:t>
       </w:r>
       <w:r>
         <w:rPr>

</xml_diff>